<commit_message>
Aashav -- Added Resuts and future scope
</commit_message>
<xml_diff>
--- a/P4_report.docx
+++ b/P4_report.docx
@@ -4215,6 +4215,7 @@
           <w:id w:val="365039358"/>
           <w:citation/>
         </w:sdtPr>
+        <w:sdtEndPr/>
         <w:sdtContent>
           <w:r>
             <w:rPr>
@@ -4736,6 +4737,7 @@
           <w:id w:val="-1461249437"/>
           <w:citation/>
         </w:sdtPr>
+        <w:sdtEndPr/>
         <w:sdtContent>
           <w:r>
             <w:rPr>
@@ -6287,6 +6289,7 @@
           <w:id w:val="-2088368938"/>
           <w:citation/>
         </w:sdtPr>
+        <w:sdtEndPr/>
         <w:sdtContent>
           <w:r>
             <w:rPr>
@@ -6804,6 +6807,7 @@
           <w:id w:val="-1369527820"/>
           <w:citation/>
         </w:sdtPr>
+        <w:sdtEndPr/>
         <w:sdtContent>
           <w:r>
             <w:rPr>
@@ -7523,6 +7527,7 @@
           <w:id w:val="1529208532"/>
           <w:citation/>
         </w:sdtPr>
+        <w:sdtEndPr/>
         <w:sdtContent>
           <w:r>
             <w:rPr>
@@ -11434,10 +11439,13 @@
         </w:rPr>
         <w:t>This enables the SDN’s OF and P4’s programmable forwarding plane to work together in synergy.</w:t>
       </w:r>
-    </w:p>
-    <w:p>
-      <w:pPr>
-        <w:spacing w:line="480" w:lineRule="auto"/>
+      <w:bookmarkStart w:id="33" w:name="_GoBack"/>
+      <w:bookmarkEnd w:id="33"/>
+    </w:p>
+    <w:p>
+      <w:pPr>
+        <w:spacing w:line="480" w:lineRule="auto"/>
+        <w:jc w:val="center"/>
         <w:rPr>
           <w:rFonts w:ascii="Times New Roman" w:hAnsi="Times New Roman" w:cs="Times New Roman"/>
           <w:b/>
@@ -11446,6 +11454,57 @@
           <w:u w:val="single"/>
         </w:rPr>
       </w:pPr>
+      <w:r>
+        <w:rPr>
+          <w:rFonts w:ascii="Times New Roman" w:hAnsi="Times New Roman" w:cs="Times New Roman"/>
+          <w:b/>
+          <w:noProof/>
+          <w:sz w:val="24"/>
+          <w:szCs w:val="24"/>
+          <w:u w:val="single"/>
+        </w:rPr>
+        <w:drawing>
+          <wp:inline distT="0" distB="0" distL="0" distR="0" wp14:anchorId="7BFA1303" wp14:editId="43B85306">
+            <wp:extent cx="2772162" cy="3343742"/>
+            <wp:effectExtent l="0" t="0" r="9525" b="9525"/>
+            <wp:docPr id="12" name="Picture 12"/>
+            <wp:cNvGraphicFramePr>
+              <a:graphicFrameLocks xmlns:a="http://schemas.openxmlformats.org/drawingml/2006/main" noChangeAspect="1"/>
+            </wp:cNvGraphicFramePr>
+            <a:graphic xmlns:a="http://schemas.openxmlformats.org/drawingml/2006/main">
+              <a:graphicData uri="http://schemas.openxmlformats.org/drawingml/2006/picture">
+                <pic:pic xmlns:pic="http://schemas.openxmlformats.org/drawingml/2006/picture">
+                  <pic:nvPicPr>
+                    <pic:cNvPr id="2" name="p4_runtime.PNG"/>
+                    <pic:cNvPicPr/>
+                  </pic:nvPicPr>
+                  <pic:blipFill>
+                    <a:blip r:embed="rId20">
+                      <a:extLst>
+                        <a:ext uri="{28A0092B-C50C-407E-A947-70E740481C1C}">
+                          <a14:useLocalDpi xmlns:a14="http://schemas.microsoft.com/office/drawing/2010/main" val="0"/>
+                        </a:ext>
+                      </a:extLst>
+                    </a:blip>
+                    <a:stretch>
+                      <a:fillRect/>
+                    </a:stretch>
+                  </pic:blipFill>
+                  <pic:spPr>
+                    <a:xfrm>
+                      <a:off x="0" y="0"/>
+                      <a:ext cx="2772162" cy="3343742"/>
+                    </a:xfrm>
+                    <a:prstGeom prst="rect">
+                      <a:avLst/>
+                    </a:prstGeom>
+                  </pic:spPr>
+                </pic:pic>
+              </a:graphicData>
+            </a:graphic>
+          </wp:inline>
+        </w:drawing>
+      </w:r>
     </w:p>
     <w:p>
       <w:pPr>
@@ -11476,7 +11535,6 @@
     <w:p>
       <w:pPr>
         <w:spacing w:line="480" w:lineRule="auto"/>
-        <w:jc w:val="center"/>
         <w:rPr>
           <w:rFonts w:ascii="Times New Roman" w:hAnsi="Times New Roman" w:cs="Times New Roman"/>
           <w:b/>
@@ -11489,7 +11547,7 @@
     <w:p>
       <w:pPr>
         <w:spacing w:line="480" w:lineRule="auto"/>
-        <w:jc w:val="center"/>
+        <w:jc w:val="both"/>
         <w:rPr>
           <w:rFonts w:ascii="Times New Roman" w:hAnsi="Times New Roman" w:cs="Times New Roman"/>
           <w:b/>
@@ -11502,7 +11560,7 @@
     <w:p>
       <w:pPr>
         <w:spacing w:line="480" w:lineRule="auto"/>
-        <w:jc w:val="center"/>
+        <w:jc w:val="both"/>
         <w:rPr>
           <w:rFonts w:ascii="Times New Roman" w:hAnsi="Times New Roman" w:cs="Times New Roman"/>
           <w:b/>
@@ -11515,7 +11573,7 @@
     <w:p>
       <w:pPr>
         <w:spacing w:line="480" w:lineRule="auto"/>
-        <w:jc w:val="center"/>
+        <w:jc w:val="both"/>
         <w:rPr>
           <w:rFonts w:ascii="Times New Roman" w:hAnsi="Times New Roman" w:cs="Times New Roman"/>
           <w:b/>
@@ -11528,7 +11586,7 @@
     <w:p>
       <w:pPr>
         <w:spacing w:line="480" w:lineRule="auto"/>
-        <w:jc w:val="center"/>
+        <w:jc w:val="both"/>
         <w:rPr>
           <w:rFonts w:ascii="Times New Roman" w:hAnsi="Times New Roman" w:cs="Times New Roman"/>
           <w:b/>
@@ -11541,6 +11599,7 @@
     <w:p>
       <w:pPr>
         <w:spacing w:line="480" w:lineRule="auto"/>
+        <w:jc w:val="both"/>
         <w:rPr>
           <w:rFonts w:ascii="Times New Roman" w:hAnsi="Times New Roman" w:cs="Times New Roman"/>
           <w:b/>
@@ -11588,11 +11647,7 @@
           <w:u w:val="single"/>
         </w:rPr>
       </w:pPr>
-    </w:p>
-    <w:p>
-      <w:pPr>
-        <w:spacing w:line="480" w:lineRule="auto"/>
-        <w:jc w:val="both"/>
+      <w:r>
         <w:rPr>
           <w:rFonts w:ascii="Times New Roman" w:hAnsi="Times New Roman" w:cs="Times New Roman"/>
           <w:b/>
@@ -11600,68 +11655,6 @@
           <w:szCs w:val="24"/>
           <w:u w:val="single"/>
         </w:rPr>
-      </w:pPr>
-    </w:p>
-    <w:p>
-      <w:pPr>
-        <w:spacing w:line="480" w:lineRule="auto"/>
-        <w:jc w:val="both"/>
-        <w:rPr>
-          <w:rFonts w:ascii="Times New Roman" w:hAnsi="Times New Roman" w:cs="Times New Roman"/>
-          <w:b/>
-          <w:sz w:val="24"/>
-          <w:szCs w:val="24"/>
-          <w:u w:val="single"/>
-        </w:rPr>
-      </w:pPr>
-    </w:p>
-    <w:p>
-      <w:pPr>
-        <w:spacing w:line="480" w:lineRule="auto"/>
-        <w:jc w:val="both"/>
-        <w:rPr>
-          <w:rFonts w:ascii="Times New Roman" w:hAnsi="Times New Roman" w:cs="Times New Roman"/>
-          <w:b/>
-          <w:sz w:val="24"/>
-          <w:szCs w:val="24"/>
-          <w:u w:val="single"/>
-        </w:rPr>
-      </w:pPr>
-    </w:p>
-    <w:p>
-      <w:pPr>
-        <w:spacing w:line="480" w:lineRule="auto"/>
-        <w:jc w:val="both"/>
-        <w:rPr>
-          <w:rFonts w:ascii="Times New Roman" w:hAnsi="Times New Roman" w:cs="Times New Roman"/>
-          <w:b/>
-          <w:sz w:val="24"/>
-          <w:szCs w:val="24"/>
-          <w:u w:val="single"/>
-        </w:rPr>
-      </w:pPr>
-    </w:p>
-    <w:p>
-      <w:pPr>
-        <w:spacing w:line="480" w:lineRule="auto"/>
-        <w:jc w:val="both"/>
-        <w:rPr>
-          <w:rFonts w:ascii="Times New Roman" w:hAnsi="Times New Roman" w:cs="Times New Roman"/>
-          <w:b/>
-          <w:sz w:val="24"/>
-          <w:szCs w:val="24"/>
-          <w:u w:val="single"/>
-        </w:rPr>
-      </w:pPr>
-      <w:r>
-        <w:rPr>
-          <w:rFonts w:ascii="Times New Roman" w:hAnsi="Times New Roman" w:cs="Times New Roman"/>
-          <w:b/>
-          <w:sz w:val="24"/>
-          <w:szCs w:val="24"/>
-          <w:u w:val="single"/>
-        </w:rPr>
-        <w:lastRenderedPageBreak/>
         <w:t>Chapter 3</w:t>
       </w:r>
     </w:p>
@@ -11853,7 +11846,7 @@
                     <pic:cNvPicPr/>
                   </pic:nvPicPr>
                   <pic:blipFill>
-                    <a:blip r:embed="rId20">
+                    <a:blip r:embed="rId21">
                       <a:extLst>
                         <a:ext uri="{28A0092B-C50C-407E-A947-70E740481C1C}">
                           <a14:useLocalDpi xmlns:a14="http://schemas.microsoft.com/office/drawing/2010/main" val="0"/>
@@ -12033,7 +12026,7 @@
                     <pic:cNvPicPr/>
                   </pic:nvPicPr>
                   <pic:blipFill>
-                    <a:blip r:embed="rId21">
+                    <a:blip r:embed="rId22">
                       <a:extLst>
                         <a:ext uri="{28A0092B-C50C-407E-A947-70E740481C1C}">
                           <a14:useLocalDpi xmlns:a14="http://schemas.microsoft.com/office/drawing/2010/main" val="0"/>
@@ -12284,7 +12277,7 @@
                     <pic:cNvPicPr/>
                   </pic:nvPicPr>
                   <pic:blipFill>
-                    <a:blip r:embed="rId22">
+                    <a:blip r:embed="rId23">
                       <a:extLst>
                         <a:ext uri="{28A0092B-C50C-407E-A947-70E740481C1C}">
                           <a14:useLocalDpi xmlns:a14="http://schemas.microsoft.com/office/drawing/2010/main" val="0"/>
@@ -12462,7 +12455,7 @@
                     <pic:cNvPicPr/>
                   </pic:nvPicPr>
                   <pic:blipFill>
-                    <a:blip r:embed="rId23" cstate="print">
+                    <a:blip r:embed="rId24" cstate="print">
                       <a:extLst>
                         <a:ext uri="{28A0092B-C50C-407E-A947-70E740481C1C}">
                           <a14:useLocalDpi xmlns:a14="http://schemas.microsoft.com/office/drawing/2010/main" val="0"/>
@@ -12541,7 +12534,7 @@
                     <pic:cNvPicPr/>
                   </pic:nvPicPr>
                   <pic:blipFill>
-                    <a:blip r:embed="rId24">
+                    <a:blip r:embed="rId25">
                       <a:extLst>
                         <a:ext uri="{28A0092B-C50C-407E-A947-70E740481C1C}">
                           <a14:useLocalDpi xmlns:a14="http://schemas.microsoft.com/office/drawing/2010/main" val="0"/>
@@ -12803,7 +12796,7 @@
                     <pic:cNvPicPr/>
                   </pic:nvPicPr>
                   <pic:blipFill>
-                    <a:blip r:embed="rId25">
+                    <a:blip r:embed="rId26">
                       <a:extLst>
                         <a:ext uri="{28A0092B-C50C-407E-A947-70E740481C1C}">
                           <a14:useLocalDpi xmlns:a14="http://schemas.microsoft.com/office/drawing/2010/main" val="0"/>
@@ -14269,7 +14262,7 @@
                     <pic:cNvPicPr/>
                   </pic:nvPicPr>
                   <pic:blipFill>
-                    <a:blip r:embed="rId26" cstate="print">
+                    <a:blip r:embed="rId27" cstate="print">
                       <a:extLst>
                         <a:ext uri="{28A0092B-C50C-407E-A947-70E740481C1C}">
                           <a14:useLocalDpi xmlns:a14="http://schemas.microsoft.com/office/drawing/2010/main" val="0"/>
@@ -14356,7 +14349,7 @@
                     <pic:cNvPicPr/>
                   </pic:nvPicPr>
                   <pic:blipFill>
-                    <a:blip r:embed="rId27">
+                    <a:blip r:embed="rId28">
                       <a:extLst>
                         <a:ext uri="{28A0092B-C50C-407E-A947-70E740481C1C}">
                           <a14:useLocalDpi xmlns:a14="http://schemas.microsoft.com/office/drawing/2010/main" val="0"/>
@@ -14602,19 +14595,516 @@
         </w:rPr>
         <w:t xml:space="preserve">to simulate a network of P4 switches and hosts. </w:t>
       </w:r>
-      <w:bookmarkStart w:id="33" w:name="_GoBack"/>
-      <w:bookmarkEnd w:id="33"/>
-    </w:p>
-    <w:p>
-      <w:pPr>
-        <w:spacing w:line="480" w:lineRule="auto"/>
-        <w:jc w:val="both"/>
-        <w:rPr>
-          <w:rFonts w:ascii="Times New Roman" w:hAnsi="Times New Roman" w:cs="Times New Roman"/>
-          <w:sz w:val="24"/>
-          <w:szCs w:val="24"/>
-        </w:rPr>
-      </w:pPr>
+    </w:p>
+    <w:p>
+      <w:pPr>
+        <w:spacing w:line="480" w:lineRule="auto"/>
+        <w:jc w:val="both"/>
+        <w:rPr>
+          <w:rFonts w:ascii="Times New Roman" w:hAnsi="Times New Roman" w:cs="Times New Roman"/>
+          <w:sz w:val="24"/>
+          <w:szCs w:val="24"/>
+        </w:rPr>
+      </w:pPr>
+    </w:p>
+    <w:p>
+      <w:pPr>
+        <w:spacing w:line="480" w:lineRule="auto"/>
+        <w:rPr>
+          <w:rFonts w:ascii="Times New Roman" w:hAnsi="Times New Roman" w:cs="Times New Roman"/>
+          <w:b/>
+          <w:sz w:val="24"/>
+          <w:szCs w:val="24"/>
+          <w:u w:val="single"/>
+        </w:rPr>
+      </w:pPr>
+      <w:r>
+        <w:rPr>
+          <w:rFonts w:ascii="Times New Roman" w:hAnsi="Times New Roman" w:cs="Times New Roman"/>
+          <w:b/>
+          <w:sz w:val="24"/>
+          <w:szCs w:val="24"/>
+          <w:u w:val="single"/>
+        </w:rPr>
+        <w:lastRenderedPageBreak/>
+        <w:t>Results and Analysis</w:t>
+      </w:r>
+    </w:p>
+    <w:p>
+      <w:pPr>
+        <w:spacing w:line="480" w:lineRule="auto"/>
+        <w:rPr>
+          <w:rFonts w:ascii="Times New Roman" w:hAnsi="Times New Roman" w:cs="Times New Roman"/>
+          <w:sz w:val="24"/>
+          <w:szCs w:val="24"/>
+        </w:rPr>
+      </w:pPr>
+      <w:r>
+        <w:rPr>
+          <w:rFonts w:ascii="Times New Roman" w:hAnsi="Times New Roman" w:cs="Times New Roman"/>
+          <w:sz w:val="24"/>
+          <w:szCs w:val="24"/>
+        </w:rPr>
+        <w:t>The project resulted in a cli-based user-friendly P4 simulation environment. The environment is built on the BMV2 switch, mininet emulator libraries, and P4 runtime switch. The script of the environment is based on the exercise environ</w:t>
+      </w:r>
+      <w:r>
+        <w:rPr>
+          <w:rFonts w:ascii="Times New Roman" w:hAnsi="Times New Roman" w:cs="Times New Roman"/>
+          <w:sz w:val="24"/>
+          <w:szCs w:val="24"/>
+        </w:rPr>
+        <w:t>ment built by the P4 community.</w:t>
+      </w:r>
+    </w:p>
+    <w:p>
+      <w:pPr>
+        <w:spacing w:line="480" w:lineRule="auto"/>
+        <w:rPr>
+          <w:rFonts w:ascii="Times New Roman" w:hAnsi="Times New Roman" w:cs="Times New Roman"/>
+          <w:sz w:val="24"/>
+          <w:szCs w:val="24"/>
+        </w:rPr>
+      </w:pPr>
+      <w:r>
+        <w:rPr>
+          <w:rFonts w:ascii="Times New Roman" w:hAnsi="Times New Roman" w:cs="Times New Roman"/>
+          <w:sz w:val="24"/>
+          <w:szCs w:val="24"/>
+        </w:rPr>
+        <w:t xml:space="preserve">The idea was to analyze the environment used currently for testing P4 and creating ways to simplify it for the users to save time and resources. The simulation environment built is functioning by optimizing the P4 exercise scripts which require the user to feed a custom made JSON file for every use case and run multiple scripts for a simple testing scenario. The built simulation takes care of all the required scripts and </w:t>
+      </w:r>
+      <w:r>
+        <w:rPr>
+          <w:rFonts w:ascii="Times New Roman" w:hAnsi="Times New Roman" w:cs="Times New Roman"/>
+          <w:sz w:val="24"/>
+          <w:szCs w:val="24"/>
+        </w:rPr>
+        <w:t>JSON</w:t>
+      </w:r>
+      <w:r>
+        <w:rPr>
+          <w:rFonts w:ascii="Times New Roman" w:hAnsi="Times New Roman" w:cs="Times New Roman"/>
+          <w:sz w:val="24"/>
+          <w:szCs w:val="24"/>
+        </w:rPr>
+        <w:t xml:space="preserve"> through user input to provide an effortless runtime environment.</w:t>
+      </w:r>
+      <w:r>
+        <w:rPr>
+          <w:rFonts w:ascii="Times New Roman" w:hAnsi="Times New Roman" w:cs="Times New Roman"/>
+          <w:sz w:val="24"/>
+          <w:szCs w:val="24"/>
+        </w:rPr>
+        <w:t xml:space="preserve"> </w:t>
+      </w:r>
+    </w:p>
+    <w:p>
+      <w:pPr>
+        <w:spacing w:line="480" w:lineRule="auto"/>
+        <w:rPr>
+          <w:rFonts w:ascii="Times New Roman" w:hAnsi="Times New Roman" w:cs="Times New Roman"/>
+          <w:sz w:val="24"/>
+          <w:szCs w:val="24"/>
+        </w:rPr>
+      </w:pPr>
+      <w:r>
+        <w:rPr>
+          <w:rFonts w:ascii="Times New Roman" w:hAnsi="Times New Roman" w:cs="Times New Roman"/>
+          <w:sz w:val="24"/>
+          <w:szCs w:val="24"/>
+        </w:rPr>
+        <w:t>This method was compared with the other available methods in terms of lines of codes required to perform the simulation and the results collected depicted the method developed in the project as the most effortless in terms of coding.</w:t>
+      </w:r>
+    </w:p>
+    <w:p>
+      <w:pPr>
+        <w:spacing w:line="480" w:lineRule="auto"/>
+        <w:rPr>
+          <w:rFonts w:ascii="Times New Roman" w:hAnsi="Times New Roman" w:cs="Times New Roman"/>
+          <w:sz w:val="24"/>
+          <w:szCs w:val="24"/>
+        </w:rPr>
+      </w:pPr>
+      <w:r>
+        <w:rPr>
+          <w:rFonts w:ascii="Times New Roman" w:hAnsi="Times New Roman" w:cs="Times New Roman"/>
+          <w:sz w:val="24"/>
+          <w:szCs w:val="24"/>
+        </w:rPr>
+        <w:drawing>
+          <wp:inline distT="0" distB="0" distL="0" distR="0" wp14:anchorId="12129E37" wp14:editId="6F4C5C66">
+            <wp:extent cx="5029200" cy="3438525"/>
+            <wp:effectExtent l="0" t="0" r="0" b="9525"/>
+            <wp:docPr id="3" name="Chart 3">
+              <a:extLst xmlns:a="http://schemas.openxmlformats.org/drawingml/2006/main">
+                <a:ext uri="{FF2B5EF4-FFF2-40B4-BE49-F238E27FC236}">
+                  <a16:creationId xmlns:a16="http://schemas.microsoft.com/office/drawing/2014/main" id="{F80EFACC-16A6-4D41-A1CE-8DD364604413}"/>
+                </a:ext>
+              </a:extLst>
+            </wp:docPr>
+            <wp:cNvGraphicFramePr/>
+            <a:graphic xmlns:a="http://schemas.openxmlformats.org/drawingml/2006/main">
+              <a:graphicData uri="http://schemas.openxmlformats.org/drawingml/2006/chart">
+                <c:chart xmlns:c="http://schemas.openxmlformats.org/drawingml/2006/chart" xmlns:r="http://schemas.openxmlformats.org/officeDocument/2006/relationships" r:id="rId29"/>
+              </a:graphicData>
+            </a:graphic>
+          </wp:inline>
+        </w:drawing>
+      </w:r>
+    </w:p>
+    <w:p>
+      <w:pPr>
+        <w:spacing w:line="480" w:lineRule="auto"/>
+        <w:rPr>
+          <w:rFonts w:ascii="Times New Roman" w:hAnsi="Times New Roman" w:cs="Times New Roman"/>
+          <w:sz w:val="24"/>
+          <w:szCs w:val="24"/>
+        </w:rPr>
+      </w:pPr>
+      <w:r>
+        <w:rPr>
+          <w:rFonts w:ascii="Times New Roman" w:hAnsi="Times New Roman" w:cs="Times New Roman"/>
+          <w:sz w:val="24"/>
+          <w:szCs w:val="24"/>
+          <w:lang w:val="en-US"/>
+        </w:rPr>
+        <w:lastRenderedPageBreak/>
+        <w:t>We have also built a traffic generator script using the scapy module in python which aims at providing the desired number of packets to flow through the generated topology helping the user to check and analyze the functioning of the implemented P4 code.</w:t>
+      </w:r>
+    </w:p>
+    <w:p>
+      <w:pPr>
+        <w:spacing w:line="480" w:lineRule="auto"/>
+        <w:rPr>
+          <w:rFonts w:ascii="Times New Roman" w:hAnsi="Times New Roman" w:cs="Times New Roman"/>
+          <w:sz w:val="24"/>
+          <w:szCs w:val="24"/>
+        </w:rPr>
+      </w:pPr>
+      <w:r>
+        <w:rPr>
+          <w:rFonts w:ascii="Times New Roman" w:hAnsi="Times New Roman" w:cs="Times New Roman"/>
+          <w:sz w:val="24"/>
+          <w:szCs w:val="24"/>
+          <w:lang w:val="en-US"/>
+        </w:rPr>
+        <w:t>Being very new to the industry P4 is in the rapid development phase and thus it is available in multiple versions. The different versions come with different available runtime environments and multiple compilers. We tested every environment and suitable compiler to choose the best pair which requires minimal efforts by the user and is optimal in every use case.</w:t>
+      </w:r>
+      <w:r>
+        <w:rPr>
+          <w:rFonts w:ascii="Times New Roman" w:hAnsi="Times New Roman" w:cs="Times New Roman"/>
+          <w:sz w:val="24"/>
+          <w:szCs w:val="24"/>
+          <w:lang w:val="en-US"/>
+        </w:rPr>
+        <w:t xml:space="preserve"> </w:t>
+      </w:r>
+    </w:p>
+    <w:p>
+      <w:pPr>
+        <w:spacing w:line="480" w:lineRule="auto"/>
+        <w:rPr>
+          <w:rFonts w:ascii="Times New Roman" w:hAnsi="Times New Roman" w:cs="Times New Roman"/>
+          <w:sz w:val="24"/>
+          <w:szCs w:val="24"/>
+          <w:lang w:val="en-US"/>
+        </w:rPr>
+      </w:pPr>
+      <w:r>
+        <w:rPr>
+          <w:rFonts w:ascii="Times New Roman" w:hAnsi="Times New Roman" w:cs="Times New Roman"/>
+          <w:sz w:val="24"/>
+          <w:szCs w:val="24"/>
+          <w:lang w:val="en-US"/>
+        </w:rPr>
+        <w:t>P4 runtime switch with p4c-bmv2-ss compiler case turned out to be the most suitable test scenario.</w:t>
+      </w:r>
+      <w:r>
+        <w:rPr>
+          <w:rFonts w:ascii="Times New Roman" w:hAnsi="Times New Roman" w:cs="Times New Roman"/>
+          <w:sz w:val="24"/>
+          <w:szCs w:val="24"/>
+          <w:lang w:val="en-US"/>
+        </w:rPr>
+        <w:t xml:space="preserve"> Making the use of these tools the created simulation environment resulted decreasing the complexity for testing the P4 code in virtual networking environment.</w:t>
+      </w:r>
+    </w:p>
+    <w:p>
+      <w:pPr>
+        <w:spacing w:line="480" w:lineRule="auto"/>
+        <w:rPr>
+          <w:rFonts w:ascii="Times New Roman" w:hAnsi="Times New Roman" w:cs="Times New Roman"/>
+          <w:sz w:val="24"/>
+          <w:szCs w:val="24"/>
+        </w:rPr>
+      </w:pPr>
+      <w:r>
+        <w:rPr>
+          <w:rFonts w:ascii="Times New Roman" w:hAnsi="Times New Roman" w:cs="Times New Roman"/>
+          <w:sz w:val="24"/>
+          <w:szCs w:val="24"/>
+        </w:rPr>
+        <w:drawing>
+          <wp:inline distT="0" distB="0" distL="0" distR="0" wp14:anchorId="5F81ACA3" wp14:editId="0CC8E586">
+            <wp:extent cx="5267325" cy="3086100"/>
+            <wp:effectExtent l="0" t="0" r="9525" b="0"/>
+            <wp:docPr id="9" name="Chart 9">
+              <a:extLst xmlns:a="http://schemas.openxmlformats.org/drawingml/2006/main">
+                <a:ext uri="{FF2B5EF4-FFF2-40B4-BE49-F238E27FC236}">
+                  <a16:creationId xmlns:a16="http://schemas.microsoft.com/office/drawing/2014/main" id="{181E9166-595F-4C43-9D0C-63C784A314DF}"/>
+                </a:ext>
+              </a:extLst>
+            </wp:docPr>
+            <wp:cNvGraphicFramePr/>
+            <a:graphic xmlns:a="http://schemas.openxmlformats.org/drawingml/2006/main">
+              <a:graphicData uri="http://schemas.openxmlformats.org/drawingml/2006/chart">
+                <c:chart xmlns:c="http://schemas.openxmlformats.org/drawingml/2006/chart" xmlns:r="http://schemas.openxmlformats.org/officeDocument/2006/relationships" r:id="rId30"/>
+              </a:graphicData>
+            </a:graphic>
+          </wp:inline>
+        </w:drawing>
+      </w:r>
+    </w:p>
+    <w:p>
+      <w:pPr>
+        <w:spacing w:line="480" w:lineRule="auto"/>
+        <w:rPr>
+          <w:rFonts w:ascii="Times New Roman" w:hAnsi="Times New Roman" w:cs="Times New Roman"/>
+          <w:b/>
+          <w:sz w:val="24"/>
+          <w:szCs w:val="24"/>
+          <w:u w:val="single"/>
+        </w:rPr>
+      </w:pPr>
+    </w:p>
+    <w:p>
+      <w:pPr>
+        <w:spacing w:line="480" w:lineRule="auto"/>
+        <w:rPr>
+          <w:rFonts w:ascii="Times New Roman" w:hAnsi="Times New Roman" w:cs="Times New Roman"/>
+          <w:b/>
+          <w:sz w:val="24"/>
+          <w:szCs w:val="24"/>
+          <w:u w:val="single"/>
+        </w:rPr>
+      </w:pPr>
+    </w:p>
+    <w:p>
+      <w:pPr>
+        <w:spacing w:line="480" w:lineRule="auto"/>
+        <w:rPr>
+          <w:rFonts w:ascii="Times New Roman" w:hAnsi="Times New Roman" w:cs="Times New Roman"/>
+          <w:b/>
+          <w:sz w:val="24"/>
+          <w:szCs w:val="24"/>
+          <w:u w:val="single"/>
+        </w:rPr>
+      </w:pPr>
+    </w:p>
+    <w:p>
+      <w:pPr>
+        <w:spacing w:line="480" w:lineRule="auto"/>
+        <w:rPr>
+          <w:rFonts w:ascii="Times New Roman" w:hAnsi="Times New Roman" w:cs="Times New Roman"/>
+          <w:b/>
+          <w:sz w:val="24"/>
+          <w:szCs w:val="24"/>
+          <w:u w:val="single"/>
+        </w:rPr>
+      </w:pPr>
+      <w:r>
+        <w:rPr>
+          <w:rFonts w:ascii="Times New Roman" w:hAnsi="Times New Roman" w:cs="Times New Roman"/>
+          <w:b/>
+          <w:sz w:val="24"/>
+          <w:szCs w:val="24"/>
+          <w:u w:val="single"/>
+        </w:rPr>
+        <w:lastRenderedPageBreak/>
+        <w:t>Summary &amp; Conclusion</w:t>
+      </w:r>
+    </w:p>
+    <w:p>
+      <w:pPr>
+        <w:spacing w:line="480" w:lineRule="auto"/>
+        <w:rPr>
+          <w:rFonts w:ascii="Times New Roman" w:hAnsi="Times New Roman" w:cs="Times New Roman"/>
+          <w:sz w:val="24"/>
+          <w:szCs w:val="24"/>
+        </w:rPr>
+      </w:pPr>
+      <w:r>
+        <w:rPr>
+          <w:rFonts w:ascii="Times New Roman" w:hAnsi="Times New Roman" w:cs="Times New Roman"/>
+          <w:sz w:val="24"/>
+          <w:szCs w:val="24"/>
+        </w:rPr>
+        <w:t>In this project a P4 simulator architecture was defined for testing the behaviour of user defined P4 codes in a virtual network environment. This would help the users to test their P4 programs on a scalable network topology before implementing it on compatible hardware forwarding planes directly. This helps the user to learn the implications of the P4 codes on switches in the network environment.</w:t>
+      </w:r>
+    </w:p>
+    <w:p>
+      <w:pPr>
+        <w:spacing w:line="480" w:lineRule="auto"/>
+        <w:rPr>
+          <w:rFonts w:ascii="Times New Roman" w:hAnsi="Times New Roman" w:cs="Times New Roman"/>
+          <w:sz w:val="24"/>
+          <w:szCs w:val="24"/>
+        </w:rPr>
+      </w:pPr>
+      <w:r>
+        <w:rPr>
+          <w:rFonts w:ascii="Times New Roman" w:hAnsi="Times New Roman" w:cs="Times New Roman"/>
+          <w:sz w:val="24"/>
+          <w:szCs w:val="24"/>
+        </w:rPr>
+        <w:t>Further the user can learn about the network behaviour under varied circumstances such as different forwarding planes working together when programmed differently, programmed forwarding planes working with legacy switches, working of programmable forwarding panes in compliance with different software controllers. Some of these cases are yet to be fully defined and remain yet to be administered using P4 programmable forwarding planes.</w:t>
+      </w:r>
+    </w:p>
+    <w:p>
+      <w:pPr>
+        <w:spacing w:line="480" w:lineRule="auto"/>
+        <w:rPr>
+          <w:rFonts w:ascii="Times New Roman" w:hAnsi="Times New Roman" w:cs="Times New Roman"/>
+          <w:sz w:val="24"/>
+          <w:szCs w:val="24"/>
+        </w:rPr>
+      </w:pPr>
+      <w:r>
+        <w:rPr>
+          <w:rFonts w:ascii="Times New Roman" w:hAnsi="Times New Roman" w:cs="Times New Roman"/>
+          <w:sz w:val="24"/>
+          <w:szCs w:val="24"/>
+        </w:rPr>
+        <w:t>The project was accomplished by understanding all the available partial methods for implementing P4 in a testing environment. The best of all the available methods were channelled together to form a simulation environment with least complexity for the users. All the available methods were properly analysed and put into best use to reduce the efforts required to develop a testing base and integrating multiple software tools together for a compatible environment.</w:t>
+      </w:r>
+    </w:p>
+    <w:p>
+      <w:pPr>
+        <w:spacing w:line="480" w:lineRule="auto"/>
+        <w:rPr>
+          <w:rFonts w:ascii="Times New Roman" w:hAnsi="Times New Roman" w:cs="Times New Roman"/>
+          <w:sz w:val="24"/>
+          <w:szCs w:val="24"/>
+        </w:rPr>
+      </w:pPr>
+      <w:r>
+        <w:rPr>
+          <w:rFonts w:ascii="Times New Roman" w:hAnsi="Times New Roman" w:cs="Times New Roman"/>
+          <w:sz w:val="24"/>
+          <w:szCs w:val="24"/>
+        </w:rPr>
+        <w:t>Along with designing the simulating environment a broad understanding of P4 language was incurred in the process to understand its current impact on traditional network practices. Also, it helped to make a comparison with other networking methods like SDN and determine how it is going to impact the future of the networking industry in general.</w:t>
+      </w:r>
+    </w:p>
+    <w:p>
+      <w:pPr>
+        <w:spacing w:line="480" w:lineRule="auto"/>
+        <w:rPr>
+          <w:rFonts w:ascii="Times New Roman" w:hAnsi="Times New Roman" w:cs="Times New Roman"/>
+          <w:b/>
+          <w:sz w:val="24"/>
+          <w:szCs w:val="24"/>
+          <w:u w:val="single"/>
+        </w:rPr>
+      </w:pPr>
+    </w:p>
+    <w:p>
+      <w:pPr>
+        <w:rPr>
+          <w:rFonts w:ascii="Times New Roman" w:hAnsi="Times New Roman" w:cs="Times New Roman"/>
+          <w:b/>
+          <w:sz w:val="24"/>
+          <w:szCs w:val="24"/>
+          <w:u w:val="single"/>
+        </w:rPr>
+      </w:pPr>
+      <w:r>
+        <w:rPr>
+          <w:rFonts w:ascii="Times New Roman" w:hAnsi="Times New Roman" w:cs="Times New Roman"/>
+          <w:b/>
+          <w:sz w:val="24"/>
+          <w:szCs w:val="24"/>
+          <w:u w:val="single"/>
+        </w:rPr>
+        <w:br w:type="page"/>
+      </w:r>
+    </w:p>
+    <w:p>
+      <w:pPr>
+        <w:spacing w:line="480" w:lineRule="auto"/>
+        <w:rPr>
+          <w:rFonts w:ascii="Times New Roman" w:hAnsi="Times New Roman" w:cs="Times New Roman"/>
+          <w:b/>
+          <w:sz w:val="24"/>
+          <w:szCs w:val="24"/>
+          <w:u w:val="single"/>
+        </w:rPr>
+      </w:pPr>
+      <w:r>
+        <w:rPr>
+          <w:rFonts w:ascii="Times New Roman" w:hAnsi="Times New Roman" w:cs="Times New Roman"/>
+          <w:b/>
+          <w:sz w:val="24"/>
+          <w:szCs w:val="24"/>
+          <w:u w:val="single"/>
+        </w:rPr>
+        <w:lastRenderedPageBreak/>
+        <w:t>Future Scope</w:t>
+      </w:r>
+    </w:p>
+    <w:p>
+      <w:pPr>
+        <w:spacing w:line="480" w:lineRule="auto"/>
+        <w:rPr>
+          <w:rFonts w:ascii="Times New Roman" w:hAnsi="Times New Roman" w:cs="Times New Roman"/>
+          <w:sz w:val="24"/>
+          <w:szCs w:val="24"/>
+        </w:rPr>
+      </w:pPr>
+      <w:r>
+        <w:rPr>
+          <w:rFonts w:ascii="Times New Roman" w:hAnsi="Times New Roman" w:cs="Times New Roman"/>
+          <w:sz w:val="24"/>
+          <w:szCs w:val="24"/>
+        </w:rPr>
+        <w:t>The P4 simulation environment designed in this project is limited only to the scope of programmable forwarding plane using P4 and its impact in the networking environment.</w:t>
+      </w:r>
+    </w:p>
+    <w:p>
+      <w:pPr>
+        <w:spacing w:line="480" w:lineRule="auto"/>
+        <w:rPr>
+          <w:rFonts w:ascii="Times New Roman" w:hAnsi="Times New Roman" w:cs="Times New Roman"/>
+          <w:sz w:val="24"/>
+          <w:szCs w:val="24"/>
+        </w:rPr>
+      </w:pPr>
+      <w:r>
+        <w:rPr>
+          <w:rFonts w:ascii="Times New Roman" w:hAnsi="Times New Roman" w:cs="Times New Roman"/>
+          <w:sz w:val="24"/>
+          <w:szCs w:val="24"/>
+        </w:rPr>
+        <w:t>With the growing presence of P4 community and its rapid development in altering the legacy switches with static forwarding planes, it is important to expand its scope above the forwarding plane and develop tools which could integrate the programmable forwarding planes with other available protocols like OpenFlow and software control plane.</w:t>
+      </w:r>
+    </w:p>
+    <w:p>
+      <w:pPr>
+        <w:spacing w:line="480" w:lineRule="auto"/>
+        <w:rPr>
+          <w:rFonts w:ascii="Times New Roman" w:hAnsi="Times New Roman" w:cs="Times New Roman"/>
+          <w:sz w:val="24"/>
+          <w:szCs w:val="24"/>
+        </w:rPr>
+      </w:pPr>
+      <w:r>
+        <w:rPr>
+          <w:rFonts w:ascii="Times New Roman" w:hAnsi="Times New Roman" w:cs="Times New Roman"/>
+          <w:sz w:val="24"/>
+          <w:szCs w:val="24"/>
+        </w:rPr>
+        <w:t>Thus, the future scope involves expanding the work of the simulator to make it compatible with the SDN controllers and the OpenFlow protocol by using the work of P4 runtime API. Also expanding the scope to make the P4 programmable forwarding planes with static forwarding planes is a very important aspect for making the transition in networking industry.</w:t>
+      </w:r>
     </w:p>
     <w:p>
       <w:pPr>
@@ -15094,6 +15584,7 @@
           <w:docPartUnique/>
         </w:docPartObj>
       </w:sdtPr>
+      <w:sdtEndPr/>
       <w:sdtContent>
         <w:p>
           <w:pPr>
@@ -15109,6 +15600,7 @@
             <w:id w:val="-573587230"/>
             <w:bibliography/>
           </w:sdtPr>
+          <w:sdtEndPr/>
           <w:sdtContent>
             <w:p>
               <w:pPr>
@@ -19713,6 +20205,1921 @@
 </w:styles>
 </file>
 
+<file path=word/charts/chart1.xml><?xml version="1.0" encoding="utf-8"?>
+<c:chartSpace xmlns:c="http://schemas.openxmlformats.org/drawingml/2006/chart" xmlns:a="http://schemas.openxmlformats.org/drawingml/2006/main" xmlns:r="http://schemas.openxmlformats.org/officeDocument/2006/relationships" xmlns:c16r2="http://schemas.microsoft.com/office/drawing/2015/06/chart">
+  <c:date1904 val="0"/>
+  <c:lang val="en-US"/>
+  <c:roundedCorners val="0"/>
+  <mc:AlternateContent xmlns:mc="http://schemas.openxmlformats.org/markup-compatibility/2006">
+    <mc:Choice xmlns:c14="http://schemas.microsoft.com/office/drawing/2007/8/2/chart" Requires="c14">
+      <c14:style val="102"/>
+    </mc:Choice>
+    <mc:Fallback>
+      <c:style val="2"/>
+    </mc:Fallback>
+  </mc:AlternateContent>
+  <c:chart>
+    <c:title>
+      <c:overlay val="0"/>
+      <c:spPr>
+        <a:noFill/>
+        <a:ln>
+          <a:noFill/>
+        </a:ln>
+        <a:effectLst/>
+      </c:spPr>
+      <c:txPr>
+        <a:bodyPr rot="0" spcFirstLastPara="1" vertOverflow="ellipsis" vert="horz" wrap="square" anchor="ctr" anchorCtr="1"/>
+        <a:lstStyle/>
+        <a:p>
+          <a:pPr>
+            <a:defRPr sz="2200" b="0" i="0" u="none" strike="noStrike" kern="1200" cap="none" spc="0" normalizeH="0" baseline="0">
+              <a:solidFill>
+                <a:schemeClr val="tx1">
+                  <a:lumMod val="65000"/>
+                  <a:lumOff val="35000"/>
+                </a:schemeClr>
+              </a:solidFill>
+              <a:latin typeface="+mj-lt"/>
+              <a:ea typeface="+mj-ea"/>
+              <a:cs typeface="+mj-cs"/>
+            </a:defRPr>
+          </a:pPr>
+          <a:endParaRPr lang="en-US"/>
+        </a:p>
+      </c:txPr>
+    </c:title>
+    <c:autoTitleDeleted val="0"/>
+    <c:view3D>
+      <c:rotX val="15"/>
+      <c:rotY val="20"/>
+      <c:depthPercent val="100"/>
+      <c:rAngAx val="1"/>
+    </c:view3D>
+    <c:floor>
+      <c:thickness val="0"/>
+      <c:spPr>
+        <a:noFill/>
+        <a:ln>
+          <a:noFill/>
+        </a:ln>
+        <a:effectLst/>
+        <a:sp3d/>
+      </c:spPr>
+    </c:floor>
+    <c:sideWall>
+      <c:thickness val="0"/>
+      <c:spPr>
+        <a:noFill/>
+        <a:ln>
+          <a:noFill/>
+        </a:ln>
+        <a:effectLst/>
+        <a:sp3d/>
+      </c:spPr>
+    </c:sideWall>
+    <c:backWall>
+      <c:thickness val="0"/>
+      <c:spPr>
+        <a:noFill/>
+        <a:ln>
+          <a:noFill/>
+        </a:ln>
+        <a:effectLst/>
+        <a:sp3d/>
+      </c:spPr>
+    </c:backWall>
+    <c:plotArea>
+      <c:layout/>
+      <c:bar3DChart>
+        <c:barDir val="col"/>
+        <c:grouping val="clustered"/>
+        <c:varyColors val="0"/>
+        <c:ser>
+          <c:idx val="0"/>
+          <c:order val="0"/>
+          <c:tx>
+            <c:strRef>
+              <c:f>Sheet1!$B$1</c:f>
+              <c:strCache>
+                <c:ptCount val="1"/>
+                <c:pt idx="0">
+                  <c:v>Lines of code</c:v>
+                </c:pt>
+              </c:strCache>
+            </c:strRef>
+          </c:tx>
+          <c:spPr>
+            <a:solidFill>
+              <a:schemeClr val="accent1"/>
+            </a:solidFill>
+            <a:ln>
+              <a:noFill/>
+            </a:ln>
+            <a:effectLst/>
+            <a:sp3d/>
+          </c:spPr>
+          <c:invertIfNegative val="0"/>
+          <c:dPt>
+            <c:idx val="0"/>
+            <c:invertIfNegative val="0"/>
+            <c:bubble3D val="0"/>
+            <c:spPr>
+              <a:solidFill>
+                <a:srgbClr val="FFAFAF"/>
+              </a:solidFill>
+              <a:ln>
+                <a:noFill/>
+              </a:ln>
+              <a:effectLst/>
+              <a:sp3d/>
+            </c:spPr>
+            <c:extLst>
+              <c:ext xmlns:c16="http://schemas.microsoft.com/office/drawing/2014/chart" uri="{C3380CC4-5D6E-409C-BE32-E72D297353CC}">
+                <c16:uniqueId val="{00000001-32BF-43F6-9C1E-6FBB49FF23EB}"/>
+              </c:ext>
+            </c:extLst>
+          </c:dPt>
+          <c:dPt>
+            <c:idx val="1"/>
+            <c:invertIfNegative val="0"/>
+            <c:bubble3D val="0"/>
+            <c:spPr>
+              <a:solidFill>
+                <a:srgbClr val="FF9900">
+                  <a:alpha val="81000"/>
+                </a:srgbClr>
+              </a:solidFill>
+              <a:ln>
+                <a:noFill/>
+              </a:ln>
+              <a:effectLst/>
+              <a:sp3d/>
+            </c:spPr>
+            <c:extLst>
+              <c:ext xmlns:c16="http://schemas.microsoft.com/office/drawing/2014/chart" uri="{C3380CC4-5D6E-409C-BE32-E72D297353CC}">
+                <c16:uniqueId val="{00000003-32BF-43F6-9C1E-6FBB49FF23EB}"/>
+              </c:ext>
+            </c:extLst>
+          </c:dPt>
+          <c:dPt>
+            <c:idx val="2"/>
+            <c:invertIfNegative val="0"/>
+            <c:bubble3D val="0"/>
+            <c:spPr>
+              <a:solidFill>
+                <a:srgbClr val="009900">
+                  <a:alpha val="87000"/>
+                </a:srgbClr>
+              </a:solidFill>
+              <a:ln>
+                <a:noFill/>
+              </a:ln>
+              <a:effectLst/>
+              <a:sp3d/>
+            </c:spPr>
+            <c:extLst>
+              <c:ext xmlns:c16="http://schemas.microsoft.com/office/drawing/2014/chart" uri="{C3380CC4-5D6E-409C-BE32-E72D297353CC}">
+                <c16:uniqueId val="{00000005-32BF-43F6-9C1E-6FBB49FF23EB}"/>
+              </c:ext>
+            </c:extLst>
+          </c:dPt>
+          <c:dLbls>
+            <c:spPr>
+              <a:noFill/>
+              <a:ln>
+                <a:noFill/>
+              </a:ln>
+              <a:effectLst/>
+            </c:spPr>
+            <c:txPr>
+              <a:bodyPr rot="0" spcFirstLastPara="1" vertOverflow="ellipsis" vert="horz" wrap="square" lIns="38100" tIns="19050" rIns="38100" bIns="19050" anchor="ctr" anchorCtr="1">
+                <a:spAutoFit/>
+              </a:bodyPr>
+              <a:lstStyle/>
+              <a:p>
+                <a:pPr>
+                  <a:defRPr sz="1197" b="0" i="0" u="none" strike="noStrike" kern="1200" baseline="0">
+                    <a:solidFill>
+                      <a:schemeClr val="tx1">
+                        <a:lumMod val="75000"/>
+                        <a:lumOff val="25000"/>
+                      </a:schemeClr>
+                    </a:solidFill>
+                    <a:latin typeface="+mn-lt"/>
+                    <a:ea typeface="+mn-ea"/>
+                    <a:cs typeface="+mn-cs"/>
+                  </a:defRPr>
+                </a:pPr>
+                <a:endParaRPr lang="en-US"/>
+              </a:p>
+            </c:txPr>
+            <c:showLegendKey val="0"/>
+            <c:showVal val="1"/>
+            <c:showCatName val="0"/>
+            <c:showSerName val="0"/>
+            <c:showPercent val="0"/>
+            <c:showBubbleSize val="0"/>
+            <c:showLeaderLines val="0"/>
+            <c:extLst>
+              <c:ext xmlns:c15="http://schemas.microsoft.com/office/drawing/2012/chart" uri="{CE6537A1-D6FC-4f65-9D91-7224C49458BB}">
+                <c15:showLeaderLines val="1"/>
+                <c15:leaderLines>
+                  <c:spPr>
+                    <a:ln w="9525">
+                      <a:solidFill>
+                        <a:schemeClr val="tx1">
+                          <a:lumMod val="35000"/>
+                          <a:lumOff val="65000"/>
+                        </a:schemeClr>
+                      </a:solidFill>
+                    </a:ln>
+                    <a:effectLst/>
+                  </c:spPr>
+                </c15:leaderLines>
+              </c:ext>
+            </c:extLst>
+          </c:dLbls>
+          <c:cat>
+            <c:strRef>
+              <c:f>Sheet1!$A$2:$A$4</c:f>
+              <c:strCache>
+                <c:ptCount val="3"/>
+                <c:pt idx="0">
+                  <c:v>Using traditional method</c:v>
+                </c:pt>
+                <c:pt idx="1">
+                  <c:v>BMV2 individual topology </c:v>
+                </c:pt>
+                <c:pt idx="2">
+                  <c:v>Using P4_simulator</c:v>
+                </c:pt>
+              </c:strCache>
+            </c:strRef>
+          </c:cat>
+          <c:val>
+            <c:numRef>
+              <c:f>Sheet1!$B$2:$B$4</c:f>
+              <c:numCache>
+                <c:formatCode>General</c:formatCode>
+                <c:ptCount val="3"/>
+                <c:pt idx="0">
+                  <c:v>850</c:v>
+                </c:pt>
+                <c:pt idx="1">
+                  <c:v>450</c:v>
+                </c:pt>
+                <c:pt idx="2">
+                  <c:v>150</c:v>
+                </c:pt>
+              </c:numCache>
+            </c:numRef>
+          </c:val>
+          <c:extLst>
+            <c:ext xmlns:c16="http://schemas.microsoft.com/office/drawing/2014/chart" uri="{C3380CC4-5D6E-409C-BE32-E72D297353CC}">
+              <c16:uniqueId val="{00000006-32BF-43F6-9C1E-6FBB49FF23EB}"/>
+            </c:ext>
+          </c:extLst>
+        </c:ser>
+        <c:dLbls>
+          <c:showLegendKey val="0"/>
+          <c:showVal val="1"/>
+          <c:showCatName val="0"/>
+          <c:showSerName val="0"/>
+          <c:showPercent val="0"/>
+          <c:showBubbleSize val="0"/>
+        </c:dLbls>
+        <c:gapWidth val="150"/>
+        <c:shape val="box"/>
+        <c:axId val="293962976"/>
+        <c:axId val="293963304"/>
+        <c:axId val="0"/>
+      </c:bar3DChart>
+      <c:catAx>
+        <c:axId val="293962976"/>
+        <c:scaling>
+          <c:orientation val="minMax"/>
+        </c:scaling>
+        <c:delete val="0"/>
+        <c:axPos val="b"/>
+        <c:numFmt formatCode="General" sourceLinked="1"/>
+        <c:majorTickMark val="none"/>
+        <c:minorTickMark val="none"/>
+        <c:tickLblPos val="nextTo"/>
+        <c:spPr>
+          <a:noFill/>
+          <a:ln>
+            <a:solidFill>
+              <a:schemeClr val="tx1">
+                <a:lumMod val="95000"/>
+                <a:lumOff val="5000"/>
+              </a:schemeClr>
+            </a:solidFill>
+          </a:ln>
+          <a:effectLst/>
+        </c:spPr>
+        <c:txPr>
+          <a:bodyPr rot="-60000000" spcFirstLastPara="1" vertOverflow="ellipsis" vert="horz" wrap="square" anchor="ctr" anchorCtr="1"/>
+          <a:lstStyle/>
+          <a:p>
+            <a:pPr>
+              <a:defRPr sz="1197" b="0" i="0" u="none" strike="noStrike" kern="1200" cap="none" spc="0" normalizeH="0" baseline="0">
+                <a:solidFill>
+                  <a:schemeClr val="tx1">
+                    <a:lumMod val="65000"/>
+                    <a:lumOff val="35000"/>
+                  </a:schemeClr>
+                </a:solidFill>
+                <a:latin typeface="+mn-lt"/>
+                <a:ea typeface="+mn-ea"/>
+                <a:cs typeface="+mn-cs"/>
+              </a:defRPr>
+            </a:pPr>
+            <a:endParaRPr lang="en-US"/>
+          </a:p>
+        </c:txPr>
+        <c:crossAx val="293963304"/>
+        <c:crosses val="autoZero"/>
+        <c:auto val="1"/>
+        <c:lblAlgn val="ctr"/>
+        <c:lblOffset val="100"/>
+        <c:noMultiLvlLbl val="0"/>
+      </c:catAx>
+      <c:valAx>
+        <c:axId val="293963304"/>
+        <c:scaling>
+          <c:orientation val="minMax"/>
+        </c:scaling>
+        <c:delete val="0"/>
+        <c:axPos val="l"/>
+        <c:majorGridlines>
+          <c:spPr>
+            <a:ln w="9525" cap="flat" cmpd="sng" algn="ctr">
+              <a:solidFill>
+                <a:schemeClr val="tx1">
+                  <a:lumMod val="15000"/>
+                  <a:lumOff val="85000"/>
+                </a:schemeClr>
+              </a:solidFill>
+              <a:round/>
+            </a:ln>
+            <a:effectLst/>
+          </c:spPr>
+        </c:majorGridlines>
+        <c:minorGridlines>
+          <c:spPr>
+            <a:ln w="9525" cap="flat" cmpd="sng" algn="ctr">
+              <a:solidFill>
+                <a:schemeClr val="tx1">
+                  <a:lumMod val="5000"/>
+                  <a:lumOff val="95000"/>
+                </a:schemeClr>
+              </a:solidFill>
+              <a:round/>
+            </a:ln>
+            <a:effectLst/>
+          </c:spPr>
+        </c:minorGridlines>
+        <c:numFmt formatCode="General" sourceLinked="1"/>
+        <c:majorTickMark val="none"/>
+        <c:minorTickMark val="none"/>
+        <c:tickLblPos val="nextTo"/>
+        <c:spPr>
+          <a:noFill/>
+          <a:ln>
+            <a:solidFill>
+              <a:schemeClr val="tx1">
+                <a:lumMod val="95000"/>
+                <a:lumOff val="5000"/>
+              </a:schemeClr>
+            </a:solidFill>
+          </a:ln>
+          <a:effectLst/>
+        </c:spPr>
+        <c:txPr>
+          <a:bodyPr rot="-60000000" spcFirstLastPara="1" vertOverflow="ellipsis" vert="horz" wrap="square" anchor="ctr" anchorCtr="1"/>
+          <a:lstStyle/>
+          <a:p>
+            <a:pPr>
+              <a:defRPr sz="1197" b="0" i="0" u="none" strike="noStrike" kern="1200" baseline="0">
+                <a:solidFill>
+                  <a:schemeClr val="tx1">
+                    <a:lumMod val="65000"/>
+                    <a:lumOff val="35000"/>
+                  </a:schemeClr>
+                </a:solidFill>
+                <a:latin typeface="+mn-lt"/>
+                <a:ea typeface="+mn-ea"/>
+                <a:cs typeface="+mn-cs"/>
+              </a:defRPr>
+            </a:pPr>
+            <a:endParaRPr lang="en-US"/>
+          </a:p>
+        </c:txPr>
+        <c:crossAx val="293962976"/>
+        <c:crosses val="autoZero"/>
+        <c:crossBetween val="between"/>
+      </c:valAx>
+      <c:spPr>
+        <a:noFill/>
+        <a:ln>
+          <a:noFill/>
+        </a:ln>
+        <a:effectLst/>
+      </c:spPr>
+    </c:plotArea>
+    <c:plotVisOnly val="1"/>
+    <c:dispBlanksAs val="gap"/>
+    <c:showDLblsOverMax val="0"/>
+  </c:chart>
+  <c:spPr>
+    <a:solidFill>
+      <a:schemeClr val="bg1"/>
+    </a:solidFill>
+    <a:ln w="9525" cap="flat" cmpd="sng" algn="ctr">
+      <a:solidFill>
+        <a:schemeClr val="tx1">
+          <a:lumMod val="15000"/>
+          <a:lumOff val="85000"/>
+        </a:schemeClr>
+      </a:solidFill>
+      <a:round/>
+    </a:ln>
+    <a:effectLst/>
+  </c:spPr>
+  <c:txPr>
+    <a:bodyPr/>
+    <a:lstStyle/>
+    <a:p>
+      <a:pPr>
+        <a:defRPr/>
+      </a:pPr>
+      <a:endParaRPr lang="en-US"/>
+    </a:p>
+  </c:txPr>
+  <c:externalData r:id="rId3">
+    <c:autoUpdate val="0"/>
+  </c:externalData>
+</c:chartSpace>
+</file>
+
+<file path=word/charts/chart2.xml><?xml version="1.0" encoding="utf-8"?>
+<c:chartSpace xmlns:c="http://schemas.openxmlformats.org/drawingml/2006/chart" xmlns:a="http://schemas.openxmlformats.org/drawingml/2006/main" xmlns:r="http://schemas.openxmlformats.org/officeDocument/2006/relationships" xmlns:c16r2="http://schemas.microsoft.com/office/drawing/2015/06/chart">
+  <c:date1904 val="0"/>
+  <c:lang val="en-US"/>
+  <c:roundedCorners val="0"/>
+  <mc:AlternateContent xmlns:mc="http://schemas.openxmlformats.org/markup-compatibility/2006">
+    <mc:Choice xmlns:c14="http://schemas.microsoft.com/office/drawing/2007/8/2/chart" Requires="c14">
+      <c14:style val="102"/>
+    </mc:Choice>
+    <mc:Fallback>
+      <c:style val="2"/>
+    </mc:Fallback>
+  </mc:AlternateContent>
+  <c:chart>
+    <c:title>
+      <c:layout>
+        <c:manualLayout>
+          <c:xMode val="edge"/>
+          <c:yMode val="edge"/>
+          <c:x val="0.74510686164229467"/>
+          <c:y val="0.86603058876899652"/>
+        </c:manualLayout>
+      </c:layout>
+      <c:overlay val="0"/>
+      <c:spPr>
+        <a:noFill/>
+        <a:ln>
+          <a:solidFill>
+            <a:schemeClr val="tx1">
+              <a:lumMod val="95000"/>
+              <a:lumOff val="5000"/>
+            </a:schemeClr>
+          </a:solidFill>
+        </a:ln>
+        <a:effectLst/>
+      </c:spPr>
+      <c:txPr>
+        <a:bodyPr rot="0" spcFirstLastPara="1" vertOverflow="ellipsis" vert="horz" wrap="square" anchor="ctr" anchorCtr="1"/>
+        <a:lstStyle/>
+        <a:p>
+          <a:pPr>
+            <a:defRPr sz="1862" b="0" i="0" u="none" strike="noStrike" kern="1200" spc="0" baseline="0">
+              <a:solidFill>
+                <a:schemeClr val="tx1">
+                  <a:lumMod val="65000"/>
+                  <a:lumOff val="35000"/>
+                </a:schemeClr>
+              </a:solidFill>
+              <a:latin typeface="+mn-lt"/>
+              <a:ea typeface="+mn-ea"/>
+              <a:cs typeface="+mn-cs"/>
+            </a:defRPr>
+          </a:pPr>
+          <a:endParaRPr lang="en-US"/>
+        </a:p>
+      </c:txPr>
+    </c:title>
+    <c:autoTitleDeleted val="0"/>
+    <c:view3D>
+      <c:rotX val="30"/>
+      <c:rotY val="0"/>
+      <c:depthPercent val="100"/>
+      <c:rAngAx val="0"/>
+    </c:view3D>
+    <c:floor>
+      <c:thickness val="0"/>
+      <c:spPr>
+        <a:noFill/>
+        <a:ln>
+          <a:noFill/>
+        </a:ln>
+        <a:effectLst/>
+        <a:sp3d/>
+      </c:spPr>
+    </c:floor>
+    <c:sideWall>
+      <c:thickness val="0"/>
+      <c:spPr>
+        <a:noFill/>
+        <a:ln>
+          <a:noFill/>
+        </a:ln>
+        <a:effectLst/>
+        <a:sp3d/>
+      </c:spPr>
+    </c:sideWall>
+    <c:backWall>
+      <c:thickness val="0"/>
+      <c:spPr>
+        <a:noFill/>
+        <a:ln>
+          <a:noFill/>
+        </a:ln>
+        <a:effectLst/>
+        <a:sp3d/>
+      </c:spPr>
+    </c:backWall>
+    <c:plotArea>
+      <c:layout>
+        <c:manualLayout>
+          <c:layoutTarget val="inner"/>
+          <c:xMode val="edge"/>
+          <c:yMode val="edge"/>
+          <c:x val="1.118610597558258E-2"/>
+          <c:y val="0.18595440580718034"/>
+          <c:w val="0.96923820856714793"/>
+          <c:h val="0.76864426703306454"/>
+        </c:manualLayout>
+      </c:layout>
+      <c:pie3DChart>
+        <c:varyColors val="1"/>
+        <c:ser>
+          <c:idx val="0"/>
+          <c:order val="0"/>
+          <c:tx>
+            <c:strRef>
+              <c:f>Sheet1!$G$1</c:f>
+              <c:strCache>
+                <c:ptCount val="1"/>
+                <c:pt idx="0">
+                  <c:v>Complexity</c:v>
+                </c:pt>
+              </c:strCache>
+            </c:strRef>
+          </c:tx>
+          <c:dPt>
+            <c:idx val="0"/>
+            <c:bubble3D val="0"/>
+            <c:spPr>
+              <a:solidFill>
+                <a:schemeClr val="accent6">
+                  <a:lumMod val="25000"/>
+                  <a:lumOff val="75000"/>
+                </a:schemeClr>
+              </a:solidFill>
+              <a:ln w="25400">
+                <a:solidFill>
+                  <a:schemeClr val="lt1"/>
+                </a:solidFill>
+              </a:ln>
+              <a:effectLst/>
+              <a:sp3d contourW="25400">
+                <a:contourClr>
+                  <a:schemeClr val="lt1"/>
+                </a:contourClr>
+              </a:sp3d>
+            </c:spPr>
+            <c:extLst>
+              <c:ext xmlns:c16="http://schemas.microsoft.com/office/drawing/2014/chart" uri="{C3380CC4-5D6E-409C-BE32-E72D297353CC}">
+                <c16:uniqueId val="{00000001-B384-44D2-8D79-DE38E732DBC5}"/>
+              </c:ext>
+            </c:extLst>
+          </c:dPt>
+          <c:dPt>
+            <c:idx val="1"/>
+            <c:bubble3D val="0"/>
+            <c:spPr>
+              <a:solidFill>
+                <a:srgbClr val="92D050"/>
+              </a:solidFill>
+              <a:ln w="25400">
+                <a:solidFill>
+                  <a:schemeClr val="lt1"/>
+                </a:solidFill>
+              </a:ln>
+              <a:effectLst/>
+              <a:sp3d contourW="25400">
+                <a:contourClr>
+                  <a:schemeClr val="lt1"/>
+                </a:contourClr>
+              </a:sp3d>
+            </c:spPr>
+            <c:extLst>
+              <c:ext xmlns:c16="http://schemas.microsoft.com/office/drawing/2014/chart" uri="{C3380CC4-5D6E-409C-BE32-E72D297353CC}">
+                <c16:uniqueId val="{00000003-B384-44D2-8D79-DE38E732DBC5}"/>
+              </c:ext>
+            </c:extLst>
+          </c:dPt>
+          <c:dLbls>
+            <c:spPr>
+              <a:noFill/>
+              <a:ln>
+                <a:noFill/>
+              </a:ln>
+              <a:effectLst/>
+            </c:spPr>
+            <c:txPr>
+              <a:bodyPr rot="0" spcFirstLastPara="1" vertOverflow="ellipsis" vert="horz" wrap="square" lIns="38100" tIns="19050" rIns="38100" bIns="19050" anchor="ctr" anchorCtr="1">
+                <a:spAutoFit/>
+              </a:bodyPr>
+              <a:lstStyle/>
+              <a:p>
+                <a:pPr>
+                  <a:defRPr sz="1197" b="0" i="0" u="none" strike="noStrike" kern="1200" baseline="0">
+                    <a:solidFill>
+                      <a:schemeClr val="tx1">
+                        <a:lumMod val="75000"/>
+                        <a:lumOff val="25000"/>
+                      </a:schemeClr>
+                    </a:solidFill>
+                    <a:latin typeface="+mn-lt"/>
+                    <a:ea typeface="+mn-ea"/>
+                    <a:cs typeface="+mn-cs"/>
+                  </a:defRPr>
+                </a:pPr>
+                <a:endParaRPr lang="en-US"/>
+              </a:p>
+            </c:txPr>
+            <c:dLblPos val="ctr"/>
+            <c:showLegendKey val="0"/>
+            <c:showVal val="0"/>
+            <c:showCatName val="1"/>
+            <c:showSerName val="0"/>
+            <c:showPercent val="1"/>
+            <c:showBubbleSize val="0"/>
+            <c:showLeaderLines val="1"/>
+            <c:leaderLines>
+              <c:spPr>
+                <a:ln w="9525" cap="flat" cmpd="sng" algn="ctr">
+                  <a:solidFill>
+                    <a:schemeClr val="tx1">
+                      <a:lumMod val="35000"/>
+                      <a:lumOff val="65000"/>
+                    </a:schemeClr>
+                  </a:solidFill>
+                  <a:round/>
+                </a:ln>
+                <a:effectLst/>
+              </c:spPr>
+            </c:leaderLines>
+            <c:extLst>
+              <c:ext xmlns:c15="http://schemas.microsoft.com/office/drawing/2012/chart" uri="{CE6537A1-D6FC-4f65-9D91-7224C49458BB}"/>
+            </c:extLst>
+          </c:dLbls>
+          <c:cat>
+            <c:strRef>
+              <c:f>Sheet1!$F$2:$F$3</c:f>
+              <c:strCache>
+                <c:ptCount val="2"/>
+                <c:pt idx="0">
+                  <c:v>Using traditional method</c:v>
+                </c:pt>
+                <c:pt idx="1">
+                  <c:v>Using P4_simulator</c:v>
+                </c:pt>
+              </c:strCache>
+            </c:strRef>
+          </c:cat>
+          <c:val>
+            <c:numRef>
+              <c:f>Sheet1!$G$2:$G$3</c:f>
+              <c:numCache>
+                <c:formatCode>0%</c:formatCode>
+                <c:ptCount val="2"/>
+                <c:pt idx="0">
+                  <c:v>0.8</c:v>
+                </c:pt>
+                <c:pt idx="1">
+                  <c:v>0.2</c:v>
+                </c:pt>
+              </c:numCache>
+            </c:numRef>
+          </c:val>
+          <c:extLst>
+            <c:ext xmlns:c16="http://schemas.microsoft.com/office/drawing/2014/chart" uri="{C3380CC4-5D6E-409C-BE32-E72D297353CC}">
+              <c16:uniqueId val="{00000004-B384-44D2-8D79-DE38E732DBC5}"/>
+            </c:ext>
+          </c:extLst>
+        </c:ser>
+        <c:dLbls>
+          <c:dLblPos val="ctr"/>
+          <c:showLegendKey val="0"/>
+          <c:showVal val="0"/>
+          <c:showCatName val="0"/>
+          <c:showSerName val="0"/>
+          <c:showPercent val="1"/>
+          <c:showBubbleSize val="0"/>
+          <c:showLeaderLines val="1"/>
+        </c:dLbls>
+      </c:pie3DChart>
+      <c:spPr>
+        <a:noFill/>
+        <a:ln>
+          <a:noFill/>
+        </a:ln>
+        <a:effectLst/>
+      </c:spPr>
+    </c:plotArea>
+    <c:legend>
+      <c:legendPos val="b"/>
+      <c:layout>
+        <c:manualLayout>
+          <c:xMode val="edge"/>
+          <c:yMode val="edge"/>
+          <c:x val="0.14488644615625579"/>
+          <c:y val="7.2164868280353844E-2"/>
+          <c:w val="0.70058255376305811"/>
+          <c:h val="8.4213732542691419E-2"/>
+        </c:manualLayout>
+      </c:layout>
+      <c:overlay val="0"/>
+      <c:spPr>
+        <a:noFill/>
+        <a:ln>
+          <a:solidFill>
+            <a:schemeClr val="tx1">
+              <a:lumMod val="95000"/>
+              <a:lumOff val="5000"/>
+            </a:schemeClr>
+          </a:solidFill>
+        </a:ln>
+        <a:effectLst/>
+      </c:spPr>
+      <c:txPr>
+        <a:bodyPr rot="0" spcFirstLastPara="1" vertOverflow="ellipsis" vert="horz" wrap="square" anchor="ctr" anchorCtr="1"/>
+        <a:lstStyle/>
+        <a:p>
+          <a:pPr>
+            <a:defRPr sz="1197" b="0" i="0" u="none" strike="noStrike" kern="1200" baseline="0">
+              <a:solidFill>
+                <a:schemeClr val="tx1">
+                  <a:lumMod val="65000"/>
+                  <a:lumOff val="35000"/>
+                </a:schemeClr>
+              </a:solidFill>
+              <a:latin typeface="+mn-lt"/>
+              <a:ea typeface="+mn-ea"/>
+              <a:cs typeface="+mn-cs"/>
+            </a:defRPr>
+          </a:pPr>
+          <a:endParaRPr lang="en-US"/>
+        </a:p>
+      </c:txPr>
+    </c:legend>
+    <c:plotVisOnly val="1"/>
+    <c:dispBlanksAs val="gap"/>
+    <c:showDLblsOverMax val="0"/>
+  </c:chart>
+  <c:spPr>
+    <a:solidFill>
+      <a:schemeClr val="bg1"/>
+    </a:solidFill>
+    <a:ln w="9525" cap="flat" cmpd="sng" algn="ctr">
+      <a:solidFill>
+        <a:schemeClr val="tx1">
+          <a:lumMod val="15000"/>
+          <a:lumOff val="85000"/>
+        </a:schemeClr>
+      </a:solidFill>
+      <a:round/>
+    </a:ln>
+    <a:effectLst/>
+  </c:spPr>
+  <c:txPr>
+    <a:bodyPr/>
+    <a:lstStyle/>
+    <a:p>
+      <a:pPr>
+        <a:defRPr/>
+      </a:pPr>
+      <a:endParaRPr lang="en-US"/>
+    </a:p>
+  </c:txPr>
+  <c:externalData r:id="rId3">
+    <c:autoUpdate val="0"/>
+  </c:externalData>
+</c:chartSpace>
+</file>
+
+<file path=word/charts/colors1.xml><?xml version="1.0" encoding="utf-8"?>
+<cs:colorStyle xmlns:cs="http://schemas.microsoft.com/office/drawing/2012/chartStyle" xmlns:a="http://schemas.openxmlformats.org/drawingml/2006/main" meth="cycle" id="10">
+  <a:schemeClr val="accent1"/>
+  <a:schemeClr val="accent2"/>
+  <a:schemeClr val="accent3"/>
+  <a:schemeClr val="accent4"/>
+  <a:schemeClr val="accent5"/>
+  <a:schemeClr val="accent6"/>
+  <cs:variation/>
+  <cs:variation>
+    <a:lumMod val="60000"/>
+  </cs:variation>
+  <cs:variation>
+    <a:lumMod val="80000"/>
+    <a:lumOff val="20000"/>
+  </cs:variation>
+  <cs:variation>
+    <a:lumMod val="80000"/>
+  </cs:variation>
+  <cs:variation>
+    <a:lumMod val="60000"/>
+    <a:lumOff val="40000"/>
+  </cs:variation>
+  <cs:variation>
+    <a:lumMod val="50000"/>
+  </cs:variation>
+  <cs:variation>
+    <a:lumMod val="70000"/>
+    <a:lumOff val="30000"/>
+  </cs:variation>
+  <cs:variation>
+    <a:lumMod val="70000"/>
+  </cs:variation>
+  <cs:variation>
+    <a:lumMod val="50000"/>
+    <a:lumOff val="50000"/>
+  </cs:variation>
+</cs:colorStyle>
+</file>
+
+<file path=word/charts/colors2.xml><?xml version="1.0" encoding="utf-8"?>
+<cs:colorStyle xmlns:cs="http://schemas.microsoft.com/office/drawing/2012/chartStyle" xmlns:a="http://schemas.openxmlformats.org/drawingml/2006/main" meth="cycle" id="10">
+  <a:schemeClr val="accent1"/>
+  <a:schemeClr val="accent2"/>
+  <a:schemeClr val="accent3"/>
+  <a:schemeClr val="accent4"/>
+  <a:schemeClr val="accent5"/>
+  <a:schemeClr val="accent6"/>
+  <cs:variation/>
+  <cs:variation>
+    <a:lumMod val="60000"/>
+  </cs:variation>
+  <cs:variation>
+    <a:lumMod val="80000"/>
+    <a:lumOff val="20000"/>
+  </cs:variation>
+  <cs:variation>
+    <a:lumMod val="80000"/>
+  </cs:variation>
+  <cs:variation>
+    <a:lumMod val="60000"/>
+    <a:lumOff val="40000"/>
+  </cs:variation>
+  <cs:variation>
+    <a:lumMod val="50000"/>
+  </cs:variation>
+  <cs:variation>
+    <a:lumMod val="70000"/>
+    <a:lumOff val="30000"/>
+  </cs:variation>
+  <cs:variation>
+    <a:lumMod val="70000"/>
+  </cs:variation>
+  <cs:variation>
+    <a:lumMod val="50000"/>
+    <a:lumOff val="50000"/>
+  </cs:variation>
+</cs:colorStyle>
+</file>
+
+<file path=word/charts/style1.xml><?xml version="1.0" encoding="utf-8"?>
+<cs:chartStyle xmlns:cs="http://schemas.microsoft.com/office/drawing/2012/chartStyle" xmlns:a="http://schemas.openxmlformats.org/drawingml/2006/main" id="296">
+  <cs:axisTitle>
+    <cs:lnRef idx="0"/>
+    <cs:fillRef idx="0"/>
+    <cs:effectRef idx="0"/>
+    <cs:fontRef idx="minor">
+      <a:schemeClr val="tx1">
+        <a:lumMod val="65000"/>
+        <a:lumOff val="35000"/>
+      </a:schemeClr>
+    </cs:fontRef>
+    <cs:defRPr sz="1197" kern="1200" cap="all"/>
+  </cs:axisTitle>
+  <cs:categoryAxis>
+    <cs:lnRef idx="0"/>
+    <cs:fillRef idx="0"/>
+    <cs:effectRef idx="0"/>
+    <cs:fontRef idx="minor">
+      <a:schemeClr val="tx1">
+        <a:lumMod val="65000"/>
+        <a:lumOff val="35000"/>
+      </a:schemeClr>
+    </cs:fontRef>
+    <cs:defRPr sz="1197" b="0" kern="1200" cap="none" spc="0" normalizeH="0" baseline="0"/>
+  </cs:categoryAxis>
+  <cs:chartArea mods="allowNoFillOverride allowNoLineOverride">
+    <cs:lnRef idx="0"/>
+    <cs:fillRef idx="0"/>
+    <cs:effectRef idx="0"/>
+    <cs:fontRef idx="minor">
+      <a:schemeClr val="dk1"/>
+    </cs:fontRef>
+    <cs:spPr>
+      <a:solidFill>
+        <a:schemeClr val="bg1"/>
+      </a:solidFill>
+      <a:ln w="9525" cap="flat" cmpd="sng" algn="ctr">
+        <a:solidFill>
+          <a:schemeClr val="tx1">
+            <a:lumMod val="15000"/>
+            <a:lumOff val="85000"/>
+          </a:schemeClr>
+        </a:solidFill>
+        <a:round/>
+      </a:ln>
+    </cs:spPr>
+    <cs:defRPr sz="1197" kern="1200"/>
+  </cs:chartArea>
+  <cs:dataLabel>
+    <cs:lnRef idx="0"/>
+    <cs:fillRef idx="0"/>
+    <cs:effectRef idx="0"/>
+    <cs:fontRef idx="minor">
+      <a:schemeClr val="tx1">
+        <a:lumMod val="75000"/>
+        <a:lumOff val="25000"/>
+      </a:schemeClr>
+    </cs:fontRef>
+    <cs:defRPr sz="1197" kern="1200"/>
+  </cs:dataLabel>
+  <cs:dataLabelCallout>
+    <cs:lnRef idx="0"/>
+    <cs:fillRef idx="0"/>
+    <cs:effectRef idx="0"/>
+    <cs:fontRef idx="minor">
+      <a:schemeClr val="dk1">
+        <a:lumMod val="75000"/>
+        <a:lumOff val="25000"/>
+      </a:schemeClr>
+    </cs:fontRef>
+    <cs:spPr>
+      <a:solidFill>
+        <a:schemeClr val="dk1">
+          <a:lumMod val="15000"/>
+          <a:lumOff val="85000"/>
+        </a:schemeClr>
+      </a:solidFill>
+    </cs:spPr>
+    <cs:defRPr sz="1197" kern="1200"/>
+    <cs:bodyPr rot="0" spcFirstLastPara="1" vertOverflow="clip" horzOverflow="clip" vert="horz" wrap="square" lIns="36576" tIns="18288" rIns="36576" bIns="18288" anchor="ctr" anchorCtr="1">
+      <a:spAutoFit/>
+    </cs:bodyPr>
+  </cs:dataLabelCallout>
+  <cs:dataPoint>
+    <cs:lnRef idx="0"/>
+    <cs:fillRef idx="0">
+      <cs:styleClr val="auto"/>
+    </cs:fillRef>
+    <cs:effectRef idx="0"/>
+    <cs:fontRef idx="minor">
+      <a:schemeClr val="dk1"/>
+    </cs:fontRef>
+    <cs:spPr>
+      <a:solidFill>
+        <a:schemeClr val="phClr"/>
+      </a:solidFill>
+    </cs:spPr>
+  </cs:dataPoint>
+  <cs:dataPoint3D>
+    <cs:lnRef idx="0"/>
+    <cs:fillRef idx="0">
+      <cs:styleClr val="auto"/>
+    </cs:fillRef>
+    <cs:effectRef idx="0"/>
+    <cs:fontRef idx="minor">
+      <a:schemeClr val="dk1"/>
+    </cs:fontRef>
+    <cs:spPr>
+      <a:solidFill>
+        <a:schemeClr val="phClr"/>
+      </a:solidFill>
+    </cs:spPr>
+  </cs:dataPoint3D>
+  <cs:dataPointLine>
+    <cs:lnRef idx="0">
+      <cs:styleClr val="auto"/>
+    </cs:lnRef>
+    <cs:fillRef idx="0"/>
+    <cs:effectRef idx="0"/>
+    <cs:fontRef idx="minor">
+      <a:schemeClr val="dk1"/>
+    </cs:fontRef>
+    <cs:spPr>
+      <a:ln w="38100" cap="rnd">
+        <a:solidFill>
+          <a:schemeClr val="phClr"/>
+        </a:solidFill>
+        <a:round/>
+      </a:ln>
+    </cs:spPr>
+  </cs:dataPointLine>
+  <cs:dataPointMarker>
+    <cs:lnRef idx="0"/>
+    <cs:fillRef idx="0">
+      <cs:styleClr val="auto"/>
+    </cs:fillRef>
+    <cs:effectRef idx="0"/>
+    <cs:fontRef idx="minor">
+      <a:schemeClr val="dk1"/>
+    </cs:fontRef>
+    <cs:spPr>
+      <a:solidFill>
+        <a:schemeClr val="phClr"/>
+      </a:solidFill>
+    </cs:spPr>
+  </cs:dataPointMarker>
+  <cs:dataPointMarkerLayout symbol="circle" size="8"/>
+  <cs:dataPointWireframe>
+    <cs:lnRef idx="0">
+      <cs:styleClr val="auto"/>
+    </cs:lnRef>
+    <cs:fillRef idx="0"/>
+    <cs:effectRef idx="0"/>
+    <cs:fontRef idx="minor">
+      <a:schemeClr val="dk1"/>
+    </cs:fontRef>
+    <cs:spPr>
+      <a:ln w="9525" cap="rnd">
+        <a:solidFill>
+          <a:schemeClr val="phClr"/>
+        </a:solidFill>
+        <a:round/>
+      </a:ln>
+    </cs:spPr>
+  </cs:dataPointWireframe>
+  <cs:dataTable>
+    <cs:lnRef idx="0"/>
+    <cs:fillRef idx="0"/>
+    <cs:effectRef idx="0"/>
+    <cs:fontRef idx="minor">
+      <a:schemeClr val="tx1">
+        <a:lumMod val="65000"/>
+        <a:lumOff val="35000"/>
+      </a:schemeClr>
+    </cs:fontRef>
+    <cs:spPr>
+      <a:ln w="9525">
+        <a:solidFill>
+          <a:schemeClr val="tx1">
+            <a:lumMod val="15000"/>
+            <a:lumOff val="85000"/>
+          </a:schemeClr>
+        </a:solidFill>
+      </a:ln>
+    </cs:spPr>
+    <cs:defRPr sz="1197" kern="1200"/>
+  </cs:dataTable>
+  <cs:downBar>
+    <cs:lnRef idx="0"/>
+    <cs:fillRef idx="0"/>
+    <cs:effectRef idx="0"/>
+    <cs:fontRef idx="minor">
+      <a:schemeClr val="dk1"/>
+    </cs:fontRef>
+    <cs:spPr>
+      <a:solidFill>
+        <a:schemeClr val="dk1">
+          <a:lumMod val="75000"/>
+          <a:lumOff val="25000"/>
+        </a:schemeClr>
+      </a:solidFill>
+      <a:ln w="9525">
+        <a:solidFill>
+          <a:schemeClr val="tx1">
+            <a:lumMod val="50000"/>
+            <a:lumOff val="50000"/>
+          </a:schemeClr>
+        </a:solidFill>
+      </a:ln>
+    </cs:spPr>
+  </cs:downBar>
+  <cs:dropLine>
+    <cs:lnRef idx="0"/>
+    <cs:fillRef idx="0"/>
+    <cs:effectRef idx="0"/>
+    <cs:fontRef idx="minor">
+      <a:schemeClr val="dk1"/>
+    </cs:fontRef>
+    <cs:spPr>
+      <a:ln w="9525">
+        <a:solidFill>
+          <a:schemeClr val="tx1">
+            <a:lumMod val="50000"/>
+            <a:lumOff val="50000"/>
+          </a:schemeClr>
+        </a:solidFill>
+        <a:prstDash val="dash"/>
+      </a:ln>
+    </cs:spPr>
+  </cs:dropLine>
+  <cs:errorBar>
+    <cs:lnRef idx="0"/>
+    <cs:fillRef idx="0"/>
+    <cs:effectRef idx="0"/>
+    <cs:fontRef idx="minor">
+      <a:schemeClr val="dk1"/>
+    </cs:fontRef>
+    <cs:spPr>
+      <a:ln w="9525">
+        <a:solidFill>
+          <a:schemeClr val="tx1">
+            <a:lumMod val="50000"/>
+            <a:lumOff val="50000"/>
+          </a:schemeClr>
+        </a:solidFill>
+        <a:round/>
+      </a:ln>
+    </cs:spPr>
+  </cs:errorBar>
+  <cs:floor>
+    <cs:lnRef idx="0"/>
+    <cs:fillRef idx="0"/>
+    <cs:effectRef idx="0"/>
+    <cs:fontRef idx="minor">
+      <a:schemeClr val="dk1"/>
+    </cs:fontRef>
+  </cs:floor>
+  <cs:gridlineMajor>
+    <cs:lnRef idx="0"/>
+    <cs:fillRef idx="0"/>
+    <cs:effectRef idx="0"/>
+    <cs:fontRef idx="minor">
+      <a:schemeClr val="dk1"/>
+    </cs:fontRef>
+    <cs:spPr>
+      <a:ln w="9525" cap="flat" cmpd="sng" algn="ctr">
+        <a:solidFill>
+          <a:schemeClr val="tx1">
+            <a:lumMod val="15000"/>
+            <a:lumOff val="85000"/>
+          </a:schemeClr>
+        </a:solidFill>
+        <a:round/>
+      </a:ln>
+    </cs:spPr>
+  </cs:gridlineMajor>
+  <cs:gridlineMinor>
+    <cs:lnRef idx="0"/>
+    <cs:fillRef idx="0"/>
+    <cs:effectRef idx="0"/>
+    <cs:fontRef idx="minor">
+      <a:schemeClr val="dk1"/>
+    </cs:fontRef>
+    <cs:spPr>
+      <a:ln w="9525" cap="flat" cmpd="sng" algn="ctr">
+        <a:solidFill>
+          <a:schemeClr val="tx1">
+            <a:lumMod val="5000"/>
+            <a:lumOff val="95000"/>
+          </a:schemeClr>
+        </a:solidFill>
+        <a:round/>
+      </a:ln>
+    </cs:spPr>
+  </cs:gridlineMinor>
+  <cs:hiLoLine>
+    <cs:lnRef idx="0"/>
+    <cs:fillRef idx="0"/>
+    <cs:effectRef idx="0"/>
+    <cs:fontRef idx="minor">
+      <a:schemeClr val="dk1"/>
+    </cs:fontRef>
+    <cs:spPr>
+      <a:ln w="9525">
+        <a:solidFill>
+          <a:schemeClr val="tx1">
+            <a:lumMod val="50000"/>
+            <a:lumOff val="50000"/>
+          </a:schemeClr>
+        </a:solidFill>
+        <a:prstDash val="dash"/>
+      </a:ln>
+    </cs:spPr>
+  </cs:hiLoLine>
+  <cs:leaderLine>
+    <cs:lnRef idx="0"/>
+    <cs:fillRef idx="0"/>
+    <cs:effectRef idx="0"/>
+    <cs:fontRef idx="minor">
+      <a:schemeClr val="dk1"/>
+    </cs:fontRef>
+    <cs:spPr>
+      <a:ln w="9525">
+        <a:solidFill>
+          <a:schemeClr val="tx1">
+            <a:lumMod val="35000"/>
+            <a:lumOff val="65000"/>
+          </a:schemeClr>
+        </a:solidFill>
+      </a:ln>
+    </cs:spPr>
+  </cs:leaderLine>
+  <cs:legend>
+    <cs:lnRef idx="0"/>
+    <cs:fillRef idx="0"/>
+    <cs:effectRef idx="0"/>
+    <cs:fontRef idx="minor">
+      <a:schemeClr val="tx1">
+        <a:lumMod val="65000"/>
+        <a:lumOff val="35000"/>
+      </a:schemeClr>
+    </cs:fontRef>
+    <cs:defRPr sz="1197" kern="1200"/>
+  </cs:legend>
+  <cs:plotArea mods="allowNoFillOverride allowNoLineOverride">
+    <cs:lnRef idx="0"/>
+    <cs:fillRef idx="0"/>
+    <cs:effectRef idx="0"/>
+    <cs:fontRef idx="minor">
+      <a:schemeClr val="dk1"/>
+    </cs:fontRef>
+  </cs:plotArea>
+  <cs:plotArea3D mods="allowNoFillOverride allowNoLineOverride">
+    <cs:lnRef idx="0"/>
+    <cs:fillRef idx="0"/>
+    <cs:effectRef idx="0"/>
+    <cs:fontRef idx="minor">
+      <a:schemeClr val="dk1"/>
+    </cs:fontRef>
+  </cs:plotArea3D>
+  <cs:seriesAxis>
+    <cs:lnRef idx="0"/>
+    <cs:fillRef idx="0"/>
+    <cs:effectRef idx="0"/>
+    <cs:fontRef idx="minor">
+      <a:schemeClr val="tx1">
+        <a:lumMod val="65000"/>
+        <a:lumOff val="35000"/>
+      </a:schemeClr>
+    </cs:fontRef>
+    <cs:spPr>
+      <a:ln w="9525" cap="flat" cmpd="sng" algn="ctr">
+        <a:solidFill>
+          <a:schemeClr val="tx1">
+            <a:lumMod val="15000"/>
+            <a:lumOff val="85000"/>
+          </a:schemeClr>
+        </a:solidFill>
+        <a:round/>
+      </a:ln>
+    </cs:spPr>
+    <cs:defRPr sz="1197" kern="1200"/>
+  </cs:seriesAxis>
+  <cs:seriesLine>
+    <cs:lnRef idx="0"/>
+    <cs:fillRef idx="0"/>
+    <cs:effectRef idx="0"/>
+    <cs:fontRef idx="minor">
+      <a:schemeClr val="dk1"/>
+    </cs:fontRef>
+    <cs:spPr>
+      <a:ln w="9525">
+        <a:solidFill>
+          <a:schemeClr val="tx1">
+            <a:lumMod val="35000"/>
+            <a:lumOff val="65000"/>
+          </a:schemeClr>
+        </a:solidFill>
+        <a:round/>
+      </a:ln>
+    </cs:spPr>
+  </cs:seriesLine>
+  <cs:title>
+    <cs:lnRef idx="0"/>
+    <cs:fillRef idx="0"/>
+    <cs:effectRef idx="0"/>
+    <cs:fontRef idx="major">
+      <a:schemeClr val="tx1">
+        <a:lumMod val="65000"/>
+        <a:lumOff val="35000"/>
+      </a:schemeClr>
+    </cs:fontRef>
+    <cs:defRPr sz="2200" b="0" kern="1200" cap="none" spc="0" normalizeH="0" baseline="0"/>
+  </cs:title>
+  <cs:trendline>
+    <cs:lnRef idx="0">
+      <cs:styleClr val="auto"/>
+    </cs:lnRef>
+    <cs:fillRef idx="0"/>
+    <cs:effectRef idx="0"/>
+    <cs:fontRef idx="minor">
+      <a:schemeClr val="dk1"/>
+    </cs:fontRef>
+    <cs:spPr>
+      <a:ln w="19050" cap="rnd">
+        <a:solidFill>
+          <a:schemeClr val="phClr"/>
+        </a:solidFill>
+        <a:round/>
+      </a:ln>
+    </cs:spPr>
+  </cs:trendline>
+  <cs:trendlineLabel>
+    <cs:lnRef idx="0"/>
+    <cs:fillRef idx="0"/>
+    <cs:effectRef idx="0"/>
+    <cs:fontRef idx="minor">
+      <a:schemeClr val="tx1">
+        <a:lumMod val="65000"/>
+        <a:lumOff val="35000"/>
+      </a:schemeClr>
+    </cs:fontRef>
+    <cs:defRPr sz="1197" kern="1200"/>
+  </cs:trendlineLabel>
+  <cs:upBar>
+    <cs:lnRef idx="0"/>
+    <cs:fillRef idx="0"/>
+    <cs:effectRef idx="0"/>
+    <cs:fontRef idx="minor">
+      <a:schemeClr val="dk1"/>
+    </cs:fontRef>
+    <cs:spPr>
+      <a:solidFill>
+        <a:schemeClr val="lt1"/>
+      </a:solidFill>
+      <a:ln w="9525">
+        <a:solidFill>
+          <a:schemeClr val="tx1">
+            <a:lumMod val="50000"/>
+            <a:lumOff val="50000"/>
+          </a:schemeClr>
+        </a:solidFill>
+      </a:ln>
+    </cs:spPr>
+  </cs:upBar>
+  <cs:valueAxis>
+    <cs:lnRef idx="0"/>
+    <cs:fillRef idx="0"/>
+    <cs:effectRef idx="0"/>
+    <cs:fontRef idx="minor">
+      <a:schemeClr val="tx1">
+        <a:lumMod val="65000"/>
+        <a:lumOff val="35000"/>
+      </a:schemeClr>
+    </cs:fontRef>
+    <cs:defRPr sz="1197" kern="1200"/>
+  </cs:valueAxis>
+  <cs:wall>
+    <cs:lnRef idx="0"/>
+    <cs:fillRef idx="0"/>
+    <cs:effectRef idx="0"/>
+    <cs:fontRef idx="minor">
+      <a:schemeClr val="dk1"/>
+    </cs:fontRef>
+  </cs:wall>
+</cs:chartStyle>
+</file>
+
+<file path=word/charts/style2.xml><?xml version="1.0" encoding="utf-8"?>
+<cs:chartStyle xmlns:cs="http://schemas.microsoft.com/office/drawing/2012/chartStyle" xmlns:a="http://schemas.openxmlformats.org/drawingml/2006/main" id="262">
+  <cs:axisTitle>
+    <cs:lnRef idx="0"/>
+    <cs:fillRef idx="0"/>
+    <cs:effectRef idx="0"/>
+    <cs:fontRef idx="minor">
+      <a:schemeClr val="tx1">
+        <a:lumMod val="65000"/>
+        <a:lumOff val="35000"/>
+      </a:schemeClr>
+    </cs:fontRef>
+    <cs:defRPr sz="1330" kern="1200"/>
+  </cs:axisTitle>
+  <cs:categoryAxis>
+    <cs:lnRef idx="0"/>
+    <cs:fillRef idx="0"/>
+    <cs:effectRef idx="0"/>
+    <cs:fontRef idx="minor">
+      <a:schemeClr val="tx1">
+        <a:lumMod val="65000"/>
+        <a:lumOff val="35000"/>
+      </a:schemeClr>
+    </cs:fontRef>
+    <cs:spPr>
+      <a:ln w="9525" cap="flat" cmpd="sng" algn="ctr">
+        <a:solidFill>
+          <a:schemeClr val="tx1">
+            <a:lumMod val="15000"/>
+            <a:lumOff val="85000"/>
+          </a:schemeClr>
+        </a:solidFill>
+        <a:round/>
+      </a:ln>
+    </cs:spPr>
+    <cs:defRPr sz="1197" kern="1200"/>
+  </cs:categoryAxis>
+  <cs:chartArea mods="allowNoFillOverride allowNoLineOverride">
+    <cs:lnRef idx="0"/>
+    <cs:fillRef idx="0"/>
+    <cs:effectRef idx="0"/>
+    <cs:fontRef idx="minor">
+      <a:schemeClr val="tx1"/>
+    </cs:fontRef>
+    <cs:spPr>
+      <a:solidFill>
+        <a:schemeClr val="bg1"/>
+      </a:solidFill>
+      <a:ln w="9525" cap="flat" cmpd="sng" algn="ctr">
+        <a:solidFill>
+          <a:schemeClr val="tx1">
+            <a:lumMod val="15000"/>
+            <a:lumOff val="85000"/>
+          </a:schemeClr>
+        </a:solidFill>
+        <a:round/>
+      </a:ln>
+    </cs:spPr>
+    <cs:defRPr sz="1197" kern="1200"/>
+  </cs:chartArea>
+  <cs:dataLabel>
+    <cs:lnRef idx="0"/>
+    <cs:fillRef idx="0"/>
+    <cs:effectRef idx="0"/>
+    <cs:fontRef idx="minor">
+      <a:schemeClr val="tx1">
+        <a:lumMod val="75000"/>
+        <a:lumOff val="25000"/>
+      </a:schemeClr>
+    </cs:fontRef>
+    <cs:defRPr sz="1197" kern="1200"/>
+  </cs:dataLabel>
+  <cs:dataLabelCallout>
+    <cs:lnRef idx="0"/>
+    <cs:fillRef idx="0"/>
+    <cs:effectRef idx="0"/>
+    <cs:fontRef idx="minor">
+      <a:schemeClr val="dk1">
+        <a:lumMod val="65000"/>
+        <a:lumOff val="35000"/>
+      </a:schemeClr>
+    </cs:fontRef>
+    <cs:spPr>
+      <a:solidFill>
+        <a:schemeClr val="lt1"/>
+      </a:solidFill>
+      <a:ln>
+        <a:solidFill>
+          <a:schemeClr val="dk1">
+            <a:lumMod val="25000"/>
+            <a:lumOff val="75000"/>
+          </a:schemeClr>
+        </a:solidFill>
+      </a:ln>
+    </cs:spPr>
+    <cs:defRPr sz="1197" kern="1200"/>
+    <cs:bodyPr rot="0" spcFirstLastPara="1" vertOverflow="clip" horzOverflow="clip" vert="horz" wrap="square" lIns="36576" tIns="18288" rIns="36576" bIns="18288" anchor="ctr" anchorCtr="1">
+      <a:spAutoFit/>
+    </cs:bodyPr>
+  </cs:dataLabelCallout>
+  <cs:dataPoint>
+    <cs:lnRef idx="0"/>
+    <cs:fillRef idx="1">
+      <cs:styleClr val="auto"/>
+    </cs:fillRef>
+    <cs:effectRef idx="0"/>
+    <cs:fontRef idx="minor">
+      <a:schemeClr val="tx1"/>
+    </cs:fontRef>
+    <cs:spPr>
+      <a:ln w="19050">
+        <a:solidFill>
+          <a:schemeClr val="lt1"/>
+        </a:solidFill>
+      </a:ln>
+    </cs:spPr>
+  </cs:dataPoint>
+  <cs:dataPoint3D>
+    <cs:lnRef idx="0"/>
+    <cs:fillRef idx="1">
+      <cs:styleClr val="auto"/>
+    </cs:fillRef>
+    <cs:effectRef idx="0"/>
+    <cs:fontRef idx="minor">
+      <a:schemeClr val="tx1"/>
+    </cs:fontRef>
+    <cs:spPr>
+      <a:ln w="25400">
+        <a:solidFill>
+          <a:schemeClr val="lt1"/>
+        </a:solidFill>
+      </a:ln>
+    </cs:spPr>
+  </cs:dataPoint3D>
+  <cs:dataPointLine>
+    <cs:lnRef idx="0">
+      <cs:styleClr val="auto"/>
+    </cs:lnRef>
+    <cs:fillRef idx="0"/>
+    <cs:effectRef idx="0"/>
+    <cs:fontRef idx="minor">
+      <a:schemeClr val="tx1"/>
+    </cs:fontRef>
+    <cs:spPr>
+      <a:ln w="28575" cap="rnd">
+        <a:solidFill>
+          <a:schemeClr val="phClr"/>
+        </a:solidFill>
+        <a:round/>
+      </a:ln>
+    </cs:spPr>
+  </cs:dataPointLine>
+  <cs:dataPointMarker>
+    <cs:lnRef idx="0">
+      <cs:styleClr val="auto"/>
+    </cs:lnRef>
+    <cs:fillRef idx="1">
+      <cs:styleClr val="auto"/>
+    </cs:fillRef>
+    <cs:effectRef idx="0"/>
+    <cs:fontRef idx="minor">
+      <a:schemeClr val="tx1"/>
+    </cs:fontRef>
+    <cs:spPr>
+      <a:ln w="9525">
+        <a:solidFill>
+          <a:schemeClr val="phClr"/>
+        </a:solidFill>
+      </a:ln>
+    </cs:spPr>
+  </cs:dataPointMarker>
+  <cs:dataPointMarkerLayout symbol="circle" size="5"/>
+  <cs:dataPointWireframe>
+    <cs:lnRef idx="0">
+      <cs:styleClr val="auto"/>
+    </cs:lnRef>
+    <cs:fillRef idx="0"/>
+    <cs:effectRef idx="0"/>
+    <cs:fontRef idx="minor">
+      <a:schemeClr val="tx1"/>
+    </cs:fontRef>
+    <cs:spPr>
+      <a:ln w="9525" cap="rnd">
+        <a:solidFill>
+          <a:schemeClr val="phClr"/>
+        </a:solidFill>
+        <a:round/>
+      </a:ln>
+    </cs:spPr>
+  </cs:dataPointWireframe>
+  <cs:dataTable>
+    <cs:lnRef idx="0"/>
+    <cs:fillRef idx="0"/>
+    <cs:effectRef idx="0"/>
+    <cs:fontRef idx="minor">
+      <a:schemeClr val="tx1">
+        <a:lumMod val="65000"/>
+        <a:lumOff val="35000"/>
+      </a:schemeClr>
+    </cs:fontRef>
+    <cs:spPr>
+      <a:noFill/>
+      <a:ln w="9525" cap="flat" cmpd="sng" algn="ctr">
+        <a:solidFill>
+          <a:schemeClr val="tx1">
+            <a:lumMod val="15000"/>
+            <a:lumOff val="85000"/>
+          </a:schemeClr>
+        </a:solidFill>
+        <a:round/>
+      </a:ln>
+    </cs:spPr>
+    <cs:defRPr sz="1197" kern="1200"/>
+  </cs:dataTable>
+  <cs:downBar>
+    <cs:lnRef idx="0"/>
+    <cs:fillRef idx="0"/>
+    <cs:effectRef idx="0"/>
+    <cs:fontRef idx="minor">
+      <a:schemeClr val="tx1"/>
+    </cs:fontRef>
+    <cs:spPr>
+      <a:solidFill>
+        <a:schemeClr val="dk1">
+          <a:lumMod val="75000"/>
+          <a:lumOff val="25000"/>
+        </a:schemeClr>
+      </a:solidFill>
+      <a:ln w="9525" cap="flat" cmpd="sng" algn="ctr">
+        <a:solidFill>
+          <a:schemeClr val="tx1">
+            <a:lumMod val="65000"/>
+            <a:lumOff val="35000"/>
+          </a:schemeClr>
+        </a:solidFill>
+        <a:round/>
+      </a:ln>
+    </cs:spPr>
+  </cs:downBar>
+  <cs:dropLine>
+    <cs:lnRef idx="0"/>
+    <cs:fillRef idx="0"/>
+    <cs:effectRef idx="0"/>
+    <cs:fontRef idx="minor">
+      <a:schemeClr val="tx1"/>
+    </cs:fontRef>
+    <cs:spPr>
+      <a:ln w="9525" cap="flat" cmpd="sng" algn="ctr">
+        <a:solidFill>
+          <a:schemeClr val="tx1">
+            <a:lumMod val="35000"/>
+            <a:lumOff val="65000"/>
+          </a:schemeClr>
+        </a:solidFill>
+        <a:round/>
+      </a:ln>
+    </cs:spPr>
+  </cs:dropLine>
+  <cs:errorBar>
+    <cs:lnRef idx="0"/>
+    <cs:fillRef idx="0"/>
+    <cs:effectRef idx="0"/>
+    <cs:fontRef idx="minor">
+      <a:schemeClr val="tx1"/>
+    </cs:fontRef>
+    <cs:spPr>
+      <a:ln w="9525" cap="flat" cmpd="sng" algn="ctr">
+        <a:solidFill>
+          <a:schemeClr val="tx1">
+            <a:lumMod val="65000"/>
+            <a:lumOff val="35000"/>
+          </a:schemeClr>
+        </a:solidFill>
+        <a:round/>
+      </a:ln>
+    </cs:spPr>
+  </cs:errorBar>
+  <cs:floor>
+    <cs:lnRef idx="0"/>
+    <cs:fillRef idx="0"/>
+    <cs:effectRef idx="0"/>
+    <cs:fontRef idx="minor">
+      <a:schemeClr val="tx1"/>
+    </cs:fontRef>
+    <cs:spPr>
+      <a:noFill/>
+      <a:ln>
+        <a:noFill/>
+      </a:ln>
+    </cs:spPr>
+  </cs:floor>
+  <cs:gridlineMajor>
+    <cs:lnRef idx="0"/>
+    <cs:fillRef idx="0"/>
+    <cs:effectRef idx="0"/>
+    <cs:fontRef idx="minor">
+      <a:schemeClr val="tx1"/>
+    </cs:fontRef>
+    <cs:spPr>
+      <a:ln w="9525" cap="flat" cmpd="sng" algn="ctr">
+        <a:solidFill>
+          <a:schemeClr val="tx1">
+            <a:lumMod val="15000"/>
+            <a:lumOff val="85000"/>
+          </a:schemeClr>
+        </a:solidFill>
+        <a:round/>
+      </a:ln>
+    </cs:spPr>
+  </cs:gridlineMajor>
+  <cs:gridlineMinor>
+    <cs:lnRef idx="0"/>
+    <cs:fillRef idx="0"/>
+    <cs:effectRef idx="0"/>
+    <cs:fontRef idx="minor">
+      <a:schemeClr val="tx1"/>
+    </cs:fontRef>
+    <cs:spPr>
+      <a:ln w="9525" cap="flat" cmpd="sng" algn="ctr">
+        <a:solidFill>
+          <a:schemeClr val="tx1">
+            <a:lumMod val="5000"/>
+            <a:lumOff val="95000"/>
+          </a:schemeClr>
+        </a:solidFill>
+        <a:round/>
+      </a:ln>
+    </cs:spPr>
+  </cs:gridlineMinor>
+  <cs:hiLoLine>
+    <cs:lnRef idx="0"/>
+    <cs:fillRef idx="0"/>
+    <cs:effectRef idx="0"/>
+    <cs:fontRef idx="minor">
+      <a:schemeClr val="tx1"/>
+    </cs:fontRef>
+    <cs:spPr>
+      <a:ln w="9525" cap="flat" cmpd="sng" algn="ctr">
+        <a:solidFill>
+          <a:schemeClr val="tx1">
+            <a:lumMod val="50000"/>
+            <a:lumOff val="50000"/>
+          </a:schemeClr>
+        </a:solidFill>
+        <a:round/>
+      </a:ln>
+    </cs:spPr>
+  </cs:hiLoLine>
+  <cs:leaderLine>
+    <cs:lnRef idx="0"/>
+    <cs:fillRef idx="0"/>
+    <cs:effectRef idx="0"/>
+    <cs:fontRef idx="minor">
+      <a:schemeClr val="tx1"/>
+    </cs:fontRef>
+    <cs:spPr>
+      <a:ln w="9525" cap="flat" cmpd="sng" algn="ctr">
+        <a:solidFill>
+          <a:schemeClr val="tx1">
+            <a:lumMod val="35000"/>
+            <a:lumOff val="65000"/>
+          </a:schemeClr>
+        </a:solidFill>
+        <a:round/>
+      </a:ln>
+    </cs:spPr>
+  </cs:leaderLine>
+  <cs:legend>
+    <cs:lnRef idx="0"/>
+    <cs:fillRef idx="0"/>
+    <cs:effectRef idx="0"/>
+    <cs:fontRef idx="minor">
+      <a:schemeClr val="tx1">
+        <a:lumMod val="65000"/>
+        <a:lumOff val="35000"/>
+      </a:schemeClr>
+    </cs:fontRef>
+    <cs:defRPr sz="1197" kern="1200"/>
+  </cs:legend>
+  <cs:plotArea mods="allowNoFillOverride allowNoLineOverride">
+    <cs:lnRef idx="0"/>
+    <cs:fillRef idx="0"/>
+    <cs:effectRef idx="0"/>
+    <cs:fontRef idx="minor">
+      <a:schemeClr val="tx1"/>
+    </cs:fontRef>
+  </cs:plotArea>
+  <cs:plotArea3D mods="allowNoFillOverride allowNoLineOverride">
+    <cs:lnRef idx="0"/>
+    <cs:fillRef idx="0"/>
+    <cs:effectRef idx="0"/>
+    <cs:fontRef idx="minor">
+      <a:schemeClr val="tx1"/>
+    </cs:fontRef>
+  </cs:plotArea3D>
+  <cs:seriesAxis>
+    <cs:lnRef idx="0"/>
+    <cs:fillRef idx="0"/>
+    <cs:effectRef idx="0"/>
+    <cs:fontRef idx="minor">
+      <a:schemeClr val="tx1">
+        <a:lumMod val="65000"/>
+        <a:lumOff val="35000"/>
+      </a:schemeClr>
+    </cs:fontRef>
+    <cs:defRPr sz="1197" kern="1200"/>
+  </cs:seriesAxis>
+  <cs:seriesLine>
+    <cs:lnRef idx="0"/>
+    <cs:fillRef idx="0"/>
+    <cs:effectRef idx="0"/>
+    <cs:fontRef idx="minor">
+      <a:schemeClr val="tx1"/>
+    </cs:fontRef>
+    <cs:spPr>
+      <a:ln w="9525" cap="flat" cmpd="sng" algn="ctr">
+        <a:solidFill>
+          <a:schemeClr val="tx1">
+            <a:lumMod val="35000"/>
+            <a:lumOff val="65000"/>
+          </a:schemeClr>
+        </a:solidFill>
+        <a:round/>
+      </a:ln>
+    </cs:spPr>
+  </cs:seriesLine>
+  <cs:title>
+    <cs:lnRef idx="0"/>
+    <cs:fillRef idx="0"/>
+    <cs:effectRef idx="0"/>
+    <cs:fontRef idx="minor">
+      <a:schemeClr val="tx1">
+        <a:lumMod val="65000"/>
+        <a:lumOff val="35000"/>
+      </a:schemeClr>
+    </cs:fontRef>
+    <cs:defRPr sz="1862" b="0" kern="1200" spc="0" baseline="0"/>
+  </cs:title>
+  <cs:trendline>
+    <cs:lnRef idx="0">
+      <cs:styleClr val="auto"/>
+    </cs:lnRef>
+    <cs:fillRef idx="0"/>
+    <cs:effectRef idx="0"/>
+    <cs:fontRef idx="minor">
+      <a:schemeClr val="tx1"/>
+    </cs:fontRef>
+    <cs:spPr>
+      <a:ln w="19050" cap="rnd">
+        <a:solidFill>
+          <a:schemeClr val="phClr"/>
+        </a:solidFill>
+        <a:prstDash val="sysDot"/>
+      </a:ln>
+    </cs:spPr>
+  </cs:trendline>
+  <cs:trendlineLabel>
+    <cs:lnRef idx="0"/>
+    <cs:fillRef idx="0"/>
+    <cs:effectRef idx="0"/>
+    <cs:fontRef idx="minor">
+      <a:schemeClr val="tx1">
+        <a:lumMod val="65000"/>
+        <a:lumOff val="35000"/>
+      </a:schemeClr>
+    </cs:fontRef>
+    <cs:defRPr sz="1197" kern="1200"/>
+  </cs:trendlineLabel>
+  <cs:upBar>
+    <cs:lnRef idx="0"/>
+    <cs:fillRef idx="0"/>
+    <cs:effectRef idx="0"/>
+    <cs:fontRef idx="minor">
+      <a:schemeClr val="tx1"/>
+    </cs:fontRef>
+    <cs:spPr>
+      <a:solidFill>
+        <a:schemeClr val="lt1"/>
+      </a:solidFill>
+      <a:ln w="9525" cap="flat" cmpd="sng" algn="ctr">
+        <a:solidFill>
+          <a:schemeClr val="tx1">
+            <a:lumMod val="65000"/>
+            <a:lumOff val="35000"/>
+          </a:schemeClr>
+        </a:solidFill>
+        <a:round/>
+      </a:ln>
+    </cs:spPr>
+  </cs:upBar>
+  <cs:valueAxis>
+    <cs:lnRef idx="0"/>
+    <cs:fillRef idx="0"/>
+    <cs:effectRef idx="0"/>
+    <cs:fontRef idx="minor">
+      <a:schemeClr val="tx1">
+        <a:lumMod val="65000"/>
+        <a:lumOff val="35000"/>
+      </a:schemeClr>
+    </cs:fontRef>
+    <cs:defRPr sz="1197" kern="1200"/>
+  </cs:valueAxis>
+  <cs:wall>
+    <cs:lnRef idx="0"/>
+    <cs:fillRef idx="0"/>
+    <cs:effectRef idx="0"/>
+    <cs:fontRef idx="minor">
+      <a:schemeClr val="tx1"/>
+    </cs:fontRef>
+    <cs:spPr>
+      <a:noFill/>
+      <a:ln>
+        <a:noFill/>
+      </a:ln>
+    </cs:spPr>
+  </cs:wall>
+</cs:chartStyle>
+</file>
+
 <file path=word/theme/theme1.xml><?xml version="1.0" encoding="utf-8"?>
 <a:theme xmlns:a="http://schemas.openxmlformats.org/drawingml/2006/main" name="Office Theme">
   <a:themeElements>
@@ -20055,7 +22462,7 @@
 </file>
 
 <file path=customXml/itemProps1.xml><?xml version="1.0" encoding="utf-8"?>
-<ds:datastoreItem xmlns:ds="http://schemas.openxmlformats.org/officeDocument/2006/customXml" ds:itemID="{9B5F59C0-1A8F-A743-9D7E-66C111EAD55A}">
+<ds:datastoreItem xmlns:ds="http://schemas.openxmlformats.org/officeDocument/2006/customXml" ds:itemID="{439F0B20-9D0B-4D6F-A035-EE0348865FBE}">
   <ds:schemaRefs>
     <ds:schemaRef ds:uri="http://schemas.openxmlformats.org/officeDocument/2006/bibliography"/>
   </ds:schemaRefs>

</xml_diff>